<commit_message>
updated to include full description
</commit_message>
<xml_diff>
--- a/enviados/CGI/jorge_sabino_CV.docx
+++ b/enviados/CGI/jorge_sabino_CV.docx
@@ -690,7 +690,7 @@
           </mc:Choice>
           <mc:Fallback>
             <w:pict>
-              <v:group w14:anchorId="44A3F2C2" id="Group 7" o:spid="_x0000_s1026" style="position:absolute;left:0;text-align:left;margin-left:0;margin-top:0;width:385.5pt;height:97.1pt;z-index:251663360;mso-position-horizontal:center;mso-position-horizontal-relative:margin;mso-width-relative:margin;mso-height-relative:margin" coordorigin="11715,158" coordsize="48958,12334" o:gfxdata="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">
+              <v:group w14:anchorId="44A3F2C2" id="Group 7" o:spid="_x0000_s1026" style="position:absolute;left:0;text-align:left;margin-left:0;margin-top:0;width:385.5pt;height:97.1pt;z-index:251663360;mso-position-horizontal:center;mso-position-horizontal-relative:margin;mso-width-relative:margin;mso-height-relative:margin" coordorigin="11715,158" coordsize="48958,12334" o:gfxdata="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">
                 <v:shapetype id="_x0000_t202" coordsize="21600,21600" o:spt="202" path="m,l,21600r21600,l21600,xe">
                   <v:stroke joinstyle="miter"/>
                   <v:path gradientshapeok="t" o:connecttype="rect"/>
@@ -1569,28 +1569,15 @@
     </w:p>
     <w:p>
       <w:pPr>
-        <w:pStyle w:val="Title"/>
-        <w:spacing w:before="120"/>
-        <w:rPr>
-          <w:lang w:val="en-US"/>
-        </w:rPr>
+        <w:pStyle w:val="Section"/>
       </w:pPr>
       <w:r>
-        <w:rPr>
-          <w:lang w:val="en-US"/>
-        </w:rPr>
         <w:t>Profe</w:t>
       </w:r>
       <w:r>
-        <w:rPr>
-          <w:lang w:val="en-US"/>
-        </w:rPr>
         <w:t>ssiona</w:t>
       </w:r>
       <w:r>
-        <w:rPr>
-          <w:lang w:val="en-US"/>
-        </w:rPr>
         <w:t>l Experience</w:t>
       </w:r>
     </w:p>
@@ -1618,88 +1605,37 @@
     </w:p>
     <w:p>
       <w:pPr>
-        <w:spacing w:line="200" w:lineRule="exact"/>
-        <w:ind w:left="425" w:hanging="425"/>
-        <w:jc w:val="both"/>
-        <w:rPr>
-          <w:rFonts w:ascii="Century Gothic" w:hAnsi="Century Gothic" w:cs="Rod Transparent"/>
-          <w:b/>
-          <w:sz w:val="18"/>
-          <w:szCs w:val="18"/>
-          <w:lang w:val="en-US"/>
-        </w:rPr>
+        <w:pStyle w:val="Company"/>
       </w:pPr>
       <w:r>
-        <w:rPr>
-          <w:rFonts w:ascii="Century Gothic" w:hAnsi="Century Gothic" w:cs="Rod Transparent"/>
-          <w:b/>
-          <w:sz w:val="18"/>
-          <w:szCs w:val="18"/>
-          <w:lang w:val="en-US"/>
-        </w:rPr>
-        <w:t xml:space="preserve">BNP Paribas </w:t>
-      </w:r>
-      <w:r>
-        <w:rPr>
-          <w:rFonts w:ascii="Century Gothic" w:hAnsi="Century Gothic" w:cs="Rod Transparent"/>
-          <w:b/>
-          <w:sz w:val="18"/>
-          <w:szCs w:val="18"/>
-          <w:lang w:val="en-US"/>
-        </w:rPr>
-        <w:t xml:space="preserve">- </w:t>
-      </w:r>
-      <w:r>
-        <w:rPr>
-          <w:rFonts w:ascii="Century Gothic" w:hAnsi="Century Gothic" w:cs="Rod Transparent"/>
-          <w:b/>
-          <w:sz w:val="18"/>
-          <w:szCs w:val="18"/>
-          <w:lang w:val="en-US"/>
-        </w:rPr>
-        <w:t>Security Services</w:t>
-      </w:r>
-      <w:r>
-        <w:rPr>
-          <w:rFonts w:ascii="Century Gothic" w:hAnsi="Century Gothic" w:cs="Rod Transparent"/>
-          <w:b/>
-          <w:sz w:val="18"/>
-          <w:szCs w:val="18"/>
-          <w:lang w:val="en-US"/>
-        </w:rPr>
+        <w:t>CGI</w:t>
+      </w:r>
+      <w:r>
         <w:tab/>
-        <w:t>(Jul 2018</w:t>
-      </w:r>
-      <w:r>
-        <w:rPr>
-          <w:rFonts w:ascii="Century Gothic" w:hAnsi="Century Gothic" w:cs="Rod Transparent"/>
-          <w:b/>
-          <w:sz w:val="18"/>
-          <w:szCs w:val="18"/>
-          <w:lang w:val="en-US"/>
-        </w:rPr>
-        <w:t xml:space="preserve"> – Jul 2020</w:t>
-      </w:r>
-      <w:r>
-        <w:rPr>
-          <w:rFonts w:ascii="Century Gothic" w:hAnsi="Century Gothic" w:cs="Rod Transparent"/>
-          <w:b/>
-          <w:sz w:val="18"/>
-          <w:szCs w:val="18"/>
-          <w:lang w:val="en-US"/>
-        </w:rPr>
-        <w:t>)</w:t>
+      </w:r>
+      <w:r>
+        <w:tab/>
+      </w:r>
+      <w:r>
+        <w:tab/>
+      </w:r>
+      <w:r>
+        <w:tab/>
+      </w:r>
+      <w:r>
+        <w:tab/>
+        <w:t>(</w:t>
+      </w:r>
+      <w:r>
+        <w:t>since</w:t>
+      </w:r>
+      <w:r>
+        <w:t xml:space="preserve"> Jul 2020)</w:t>
       </w:r>
     </w:p>
     <w:p>
       <w:pPr>
-        <w:spacing w:after="120" w:line="200" w:lineRule="exact"/>
-        <w:jc w:val="both"/>
-        <w:rPr>
-          <w:rFonts w:ascii="Century Gothic" w:hAnsi="Century Gothic" w:cs="Rod Transparent"/>
-          <w:sz w:val="18"/>
-          <w:szCs w:val="18"/>
-        </w:rPr>
+        <w:spacing w:after="240" w:line="200" w:lineRule="exact"/>
       </w:pPr>
       <w:r>
         <w:rPr>
@@ -1708,13 +1644,122 @@
           <w:szCs w:val="18"/>
           <w:lang w:val="en-US"/>
         </w:rPr>
-        <w:t>DevOps</w:t>
-      </w:r>
-      <w:r>
-        <w:rPr>
-          <w:rFonts w:ascii="Century Gothic" w:hAnsi="Century Gothic" w:cs="Rod Transparent"/>
-          <w:sz w:val="18"/>
-          <w:szCs w:val="18"/>
+        <w:t xml:space="preserve">- </w:t>
+      </w:r>
+      <w:r>
+        <w:rPr>
+          <w:rStyle w:val="taskChar"/>
+        </w:rPr>
+        <w:t xml:space="preserve">Continuous Integration and Delivery </w:t>
+      </w:r>
+      <w:r>
+        <w:rPr>
+          <w:rFonts w:ascii="Century Gothic" w:hAnsi="Century Gothic" w:cs="Rod Transparent"/>
+          <w:sz w:val="18"/>
+          <w:szCs w:val="18"/>
+          <w:lang w:val="en-US"/>
+        </w:rPr>
+        <w:t xml:space="preserve">with </w:t>
+      </w:r>
+      <w:r>
+        <w:rPr>
+          <w:rStyle w:val="TecChar"/>
+        </w:rPr>
+        <w:t>Azure DevOps</w:t>
+      </w:r>
+      <w:r>
+        <w:rPr>
+          <w:rFonts w:ascii="Century Gothic" w:hAnsi="Century Gothic" w:cs="Rod Transparent"/>
+          <w:sz w:val="18"/>
+          <w:szCs w:val="18"/>
+          <w:lang w:val="en-US"/>
+        </w:rPr>
+        <w:t>.</w:t>
+      </w:r>
+      <w:r>
+        <w:rPr>
+          <w:rFonts w:ascii="Century Gothic" w:hAnsi="Century Gothic" w:cs="Rod Transparent"/>
+          <w:sz w:val="18"/>
+          <w:szCs w:val="18"/>
+          <w:lang w:val="en-US"/>
+        </w:rPr>
+        <w:br/>
+        <w:t xml:space="preserve">- </w:t>
+      </w:r>
+      <w:r>
+        <w:rPr>
+          <w:rStyle w:val="taskChar"/>
+        </w:rPr>
+        <w:t>Infrastructure as code</w:t>
+      </w:r>
+      <w:r>
+        <w:rPr>
+          <w:rFonts w:ascii="Century Gothic" w:hAnsi="Century Gothic" w:cs="Rod Transparent"/>
+          <w:sz w:val="18"/>
+          <w:szCs w:val="18"/>
+          <w:lang w:val="en-US"/>
+        </w:rPr>
+        <w:t xml:space="preserve"> with </w:t>
+      </w:r>
+      <w:r>
+        <w:rPr>
+          <w:rStyle w:val="TecChar"/>
+          <w:color w:val="595959" w:themeColor="text1" w:themeTint="A6"/>
+        </w:rPr>
+        <w:t>Terraform</w:t>
+      </w:r>
+      <w:r>
+        <w:rPr>
+          <w:rFonts w:ascii="Century Gothic" w:hAnsi="Century Gothic" w:cs="Rod Transparent"/>
+          <w:sz w:val="18"/>
+          <w:szCs w:val="18"/>
+          <w:lang w:val="en-US"/>
+        </w:rPr>
+        <w:t>.</w:t>
+      </w:r>
+      <w:r>
+        <w:rPr>
+          <w:rFonts w:ascii="Century Gothic" w:hAnsi="Century Gothic" w:cs="Rod Transparent"/>
+          <w:sz w:val="18"/>
+          <w:szCs w:val="18"/>
+          <w:lang w:val="en-US"/>
+        </w:rPr>
+        <w:br/>
+        <w:t xml:space="preserve">- </w:t>
+      </w:r>
+      <w:r>
+        <w:rPr>
+          <w:rStyle w:val="taskChar"/>
+        </w:rPr>
+        <w:t>Cloud management</w:t>
+      </w:r>
+      <w:r>
+        <w:rPr>
+          <w:rFonts w:ascii="Century Gothic" w:hAnsi="Century Gothic" w:cs="Rod Transparent"/>
+          <w:sz w:val="18"/>
+          <w:szCs w:val="18"/>
+          <w:lang w:val="en-US"/>
+        </w:rPr>
+        <w:t xml:space="preserve"> on </w:t>
+      </w:r>
+      <w:r>
+        <w:rPr>
+          <w:rStyle w:val="TecChar"/>
+        </w:rPr>
+        <w:t xml:space="preserve">Azure </w:t>
+      </w:r>
+      <w:r>
+        <w:rPr>
+          <w:rStyle w:val="TecChar"/>
+        </w:rPr>
+        <w:t>Cloud</w:t>
+      </w:r>
+      <w:r>
+        <w:rPr>
+          <w:rFonts w:ascii="Century Gothic" w:hAnsi="Century Gothic" w:cs="Rod Transparent"/>
+          <w:sz w:val="18"/>
+          <w:szCs w:val="18"/>
+          <w:lang w:val="en-US"/>
         </w:rPr>
         <w:t xml:space="preserve"> </w:t>
       </w:r>
@@ -1723,302 +1768,1162 @@
           <w:rFonts w:ascii="Century Gothic" w:hAnsi="Century Gothic" w:cs="Rod Transparent"/>
           <w:sz w:val="18"/>
           <w:szCs w:val="18"/>
-        </w:rPr>
-        <w:t>for the ‘</w:t>
+          <w:lang w:val="en-US"/>
+        </w:rPr>
+        <w:t>platform.</w:t>
+      </w:r>
+      <w:r>
+        <w:rPr>
+          <w:rFonts w:ascii="Century Gothic" w:hAnsi="Century Gothic" w:cs="Rod Transparent"/>
+          <w:sz w:val="18"/>
+          <w:szCs w:val="18"/>
+          <w:lang w:val="en-US"/>
+        </w:rPr>
+        <w:br/>
+        <w:t xml:space="preserve">- </w:t>
+      </w:r>
+      <w:r>
+        <w:rPr>
+          <w:rStyle w:val="TecChar"/>
+        </w:rPr>
+        <w:t>Micro Services</w:t>
+      </w:r>
+      <w:r>
+        <w:rPr>
+          <w:rFonts w:ascii="Century Gothic" w:hAnsi="Century Gothic" w:cs="Rod Transparent"/>
+          <w:sz w:val="18"/>
+          <w:szCs w:val="18"/>
+          <w:lang w:val="en-US"/>
+        </w:rPr>
+        <w:t xml:space="preserve"> </w:t>
       </w:r>
       <w:proofErr w:type="spellStart"/>
       <w:r>
         <w:rPr>
-          <w:rStyle w:val="Hyperlink"/>
-          <w:i/>
-          <w:color w:val="595959" w:themeColor="text1" w:themeTint="A6"/>
-          <w:u w:val="none"/>
-        </w:rPr>
-        <w:fldChar w:fldCharType="begin"/>
-      </w:r>
-      <w:r>
-        <w:rPr>
-          <w:rStyle w:val="Hyperlink"/>
-          <w:i/>
-          <w:color w:val="595959" w:themeColor="text1" w:themeTint="A6"/>
-          <w:u w:val="none"/>
-        </w:rPr>
-        <w:instrText xml:space="preserve"> HYPERLINK "https://securities.cib.bnpparibas/all-our-solutions/clearing-custody/" </w:instrText>
-      </w:r>
-      <w:r>
-        <w:rPr>
-          <w:rStyle w:val="Hyperlink"/>
-          <w:i/>
-          <w:color w:val="595959" w:themeColor="text1" w:themeTint="A6"/>
-          <w:u w:val="none"/>
-        </w:rPr>
-        <w:fldChar w:fldCharType="separate"/>
-      </w:r>
-      <w:r>
-        <w:rPr>
-          <w:rStyle w:val="Hyperlink"/>
-          <w:rFonts w:ascii="Century Gothic" w:hAnsi="Century Gothic" w:cs="Rod Transparent"/>
-          <w:i/>
-          <w:color w:val="595959" w:themeColor="text1" w:themeTint="A6"/>
-          <w:sz w:val="18"/>
-          <w:szCs w:val="18"/>
-          <w:u w:val="none"/>
-        </w:rPr>
-        <w:t>AceTP</w:t>
+          <w:rStyle w:val="taskChar"/>
+        </w:rPr>
+        <w:t>containerisation</w:t>
       </w:r>
       <w:proofErr w:type="spellEnd"/>
       <w:r>
         <w:rPr>
-          <w:rStyle w:val="Hyperlink"/>
-          <w:i/>
-          <w:color w:val="595959" w:themeColor="text1" w:themeTint="A6"/>
-          <w:u w:val="none"/>
-        </w:rPr>
-        <w:fldChar w:fldCharType="end"/>
-      </w:r>
-      <w:r>
-        <w:rPr>
-          <w:rFonts w:ascii="Century Gothic" w:hAnsi="Century Gothic" w:cs="Rod Transparent"/>
-          <w:sz w:val="18"/>
-          <w:szCs w:val="18"/>
-        </w:rPr>
-        <w:t>’ Project.</w:t>
+          <w:rStyle w:val="taskChar"/>
+        </w:rPr>
+        <w:t xml:space="preserve"> and orchestration</w:t>
+      </w:r>
+      <w:r>
+        <w:rPr>
+          <w:rFonts w:ascii="Century Gothic" w:hAnsi="Century Gothic" w:cs="Rod Transparent"/>
+          <w:sz w:val="18"/>
+          <w:szCs w:val="18"/>
+          <w:lang w:val="en-US"/>
+        </w:rPr>
+        <w:t xml:space="preserve"> with </w:t>
+      </w:r>
+      <w:r>
+        <w:rPr>
+          <w:rStyle w:val="TecChar"/>
+        </w:rPr>
+        <w:t>Docker</w:t>
+      </w:r>
+      <w:r>
+        <w:rPr>
+          <w:rFonts w:ascii="Century Gothic" w:hAnsi="Century Gothic" w:cs="Rod Transparent"/>
+          <w:sz w:val="18"/>
+          <w:szCs w:val="18"/>
+          <w:lang w:val="en-US"/>
+        </w:rPr>
+        <w:t xml:space="preserve"> and </w:t>
+      </w:r>
+      <w:proofErr w:type="spellStart"/>
+      <w:r>
+        <w:rPr>
+          <w:rStyle w:val="TecChar"/>
+        </w:rPr>
+        <w:t>kuberetes</w:t>
+      </w:r>
+      <w:proofErr w:type="spellEnd"/>
+      <w:r>
+        <w:rPr>
+          <w:rFonts w:ascii="Century Gothic" w:hAnsi="Century Gothic" w:cs="Rod Transparent"/>
+          <w:sz w:val="18"/>
+          <w:szCs w:val="18"/>
+          <w:lang w:val="en-US"/>
+        </w:rPr>
+        <w:t>.</w:t>
+      </w:r>
+      <w:r>
+        <w:rPr>
+          <w:rFonts w:ascii="Century Gothic" w:hAnsi="Century Gothic" w:cs="Rod Transparent"/>
+          <w:sz w:val="18"/>
+          <w:szCs w:val="18"/>
+          <w:lang w:val="en-US"/>
+        </w:rPr>
+        <w:br/>
+      </w:r>
+      <w:r>
+        <w:rPr>
+          <w:rFonts w:ascii="Century Gothic" w:hAnsi="Century Gothic" w:cs="Rod Transparent"/>
+          <w:sz w:val="18"/>
+          <w:szCs w:val="18"/>
+          <w:lang w:val="en-US"/>
+        </w:rPr>
+        <w:br/>
+        <w:t xml:space="preserve">- </w:t>
+      </w:r>
+      <w:r>
+        <w:rPr>
+          <w:rStyle w:val="taskChar"/>
+        </w:rPr>
+        <w:t>Cloud Infrastructure management</w:t>
+      </w:r>
+      <w:r>
+        <w:rPr>
+          <w:rFonts w:ascii="Century Gothic" w:hAnsi="Century Gothic" w:cs="Rod Transparent"/>
+          <w:sz w:val="18"/>
+          <w:szCs w:val="18"/>
+          <w:lang w:val="en-US"/>
+        </w:rPr>
+        <w:t xml:space="preserve"> with </w:t>
+      </w:r>
+      <w:r>
+        <w:rPr>
+          <w:rStyle w:val="TecChar"/>
+        </w:rPr>
+        <w:t>AWS Tools</w:t>
+      </w:r>
+      <w:r>
+        <w:rPr>
+          <w:rFonts w:ascii="Century Gothic" w:hAnsi="Century Gothic" w:cs="Rod Transparent"/>
+          <w:sz w:val="18"/>
+          <w:szCs w:val="18"/>
+          <w:lang w:val="en-US"/>
+        </w:rPr>
+        <w:t>.</w:t>
+      </w:r>
+      <w:r>
+        <w:rPr>
+          <w:rFonts w:ascii="Century Gothic" w:hAnsi="Century Gothic" w:cs="Rod Transparent"/>
+          <w:sz w:val="18"/>
+          <w:szCs w:val="18"/>
+          <w:lang w:val="en-US"/>
+        </w:rPr>
+        <w:br/>
+        <w:t xml:space="preserve">- </w:t>
+      </w:r>
+      <w:r>
+        <w:rPr>
+          <w:rStyle w:val="taskChar"/>
+        </w:rPr>
+        <w:t>Continuous Integration</w:t>
+      </w:r>
+      <w:r>
+        <w:rPr>
+          <w:rFonts w:ascii="Century Gothic" w:hAnsi="Century Gothic" w:cs="Rod Transparent"/>
+          <w:sz w:val="18"/>
+          <w:szCs w:val="18"/>
+          <w:lang w:val="en-US"/>
+        </w:rPr>
+        <w:t xml:space="preserve"> and </w:t>
+      </w:r>
+      <w:r>
+        <w:rPr>
+          <w:rStyle w:val="taskChar"/>
+        </w:rPr>
+        <w:t>Delivery orchestration</w:t>
+      </w:r>
+      <w:r>
+        <w:rPr>
+          <w:rFonts w:ascii="Century Gothic" w:hAnsi="Century Gothic" w:cs="Rod Transparent"/>
+          <w:sz w:val="18"/>
+          <w:szCs w:val="18"/>
+          <w:lang w:val="en-US"/>
+        </w:rPr>
+        <w:t xml:space="preserve"> of mobile app, web app and respective backend services with </w:t>
+      </w:r>
+      <w:r>
+        <w:rPr>
+          <w:rStyle w:val="TecChar"/>
+        </w:rPr>
+        <w:t>Git</w:t>
+      </w:r>
+      <w:r>
+        <w:rPr>
+          <w:rFonts w:ascii="Century Gothic" w:hAnsi="Century Gothic" w:cs="Rod Transparent"/>
+          <w:sz w:val="18"/>
+          <w:szCs w:val="18"/>
+          <w:lang w:val="en-US"/>
+        </w:rPr>
+        <w:t xml:space="preserve"> (Bitbucket), </w:t>
+      </w:r>
+      <w:r>
+        <w:rPr>
+          <w:rStyle w:val="TecChar"/>
+        </w:rPr>
+        <w:t>Jenkins</w:t>
+      </w:r>
+      <w:r>
+        <w:rPr>
+          <w:rFonts w:ascii="Century Gothic" w:hAnsi="Century Gothic" w:cs="Rod Transparent"/>
+          <w:sz w:val="18"/>
+          <w:szCs w:val="18"/>
+          <w:lang w:val="en-US"/>
+        </w:rPr>
+        <w:t>, and AWS Tools.</w:t>
+      </w:r>
+      <w:r>
+        <w:rPr>
+          <w:rFonts w:ascii="Century Gothic" w:hAnsi="Century Gothic" w:cs="Rod Transparent"/>
+          <w:sz w:val="18"/>
+          <w:szCs w:val="18"/>
+          <w:lang w:val="en-US"/>
+        </w:rPr>
+        <w:br/>
+        <w:t xml:space="preserve">- Mobile App </w:t>
+      </w:r>
+      <w:r>
+        <w:rPr>
+          <w:rStyle w:val="taskChar"/>
+        </w:rPr>
+        <w:t>delivery</w:t>
+      </w:r>
+      <w:r>
+        <w:rPr>
+          <w:rFonts w:ascii="Century Gothic" w:hAnsi="Century Gothic" w:cs="Rod Transparent"/>
+          <w:sz w:val="18"/>
+          <w:szCs w:val="18"/>
+          <w:lang w:val="en-US"/>
+        </w:rPr>
+        <w:t xml:space="preserve"> with </w:t>
+      </w:r>
+      <w:proofErr w:type="spellStart"/>
+      <w:r>
+        <w:rPr>
+          <w:rFonts w:ascii="Century Gothic" w:hAnsi="Century Gothic" w:cs="Rod Transparent"/>
+          <w:sz w:val="18"/>
+          <w:szCs w:val="18"/>
+          <w:lang w:val="en-US"/>
+        </w:rPr>
+        <w:t>fastlane</w:t>
+      </w:r>
+      <w:proofErr w:type="spellEnd"/>
+      <w:r>
+        <w:rPr>
+          <w:rFonts w:ascii="Century Gothic" w:hAnsi="Century Gothic" w:cs="Rod Transparent"/>
+          <w:sz w:val="18"/>
+          <w:szCs w:val="18"/>
+          <w:lang w:val="en-US"/>
+        </w:rPr>
+        <w:t xml:space="preserve"> (</w:t>
+      </w:r>
+      <w:proofErr w:type="spellStart"/>
+      <w:r>
+        <w:rPr>
+          <w:rFonts w:ascii="Century Gothic" w:hAnsi="Century Gothic" w:cs="Rod Transparent"/>
+          <w:sz w:val="18"/>
+          <w:szCs w:val="18"/>
+          <w:lang w:val="en-US"/>
+        </w:rPr>
+        <w:t>Bitrise</w:t>
+      </w:r>
+      <w:proofErr w:type="spellEnd"/>
+      <w:r>
+        <w:rPr>
+          <w:rFonts w:ascii="Century Gothic" w:hAnsi="Century Gothic" w:cs="Rod Transparent"/>
+          <w:sz w:val="18"/>
+          <w:szCs w:val="18"/>
+          <w:lang w:val="en-US"/>
+        </w:rPr>
+        <w:t>).</w:t>
+      </w:r>
+      <w:r>
+        <w:rPr>
+          <w:rFonts w:ascii="Century Gothic" w:hAnsi="Century Gothic" w:cs="Rod Transparent"/>
+          <w:sz w:val="18"/>
+          <w:szCs w:val="18"/>
+          <w:lang w:val="en-US"/>
+        </w:rPr>
+        <w:br/>
+        <w:t xml:space="preserve">- Web App </w:t>
+      </w:r>
+      <w:r>
+        <w:rPr>
+          <w:rStyle w:val="taskChar"/>
+        </w:rPr>
+        <w:t>delivery</w:t>
+      </w:r>
+      <w:r>
+        <w:rPr>
+          <w:rFonts w:ascii="Century Gothic" w:hAnsi="Century Gothic" w:cs="Rod Transparent"/>
+          <w:sz w:val="18"/>
+          <w:szCs w:val="18"/>
+          <w:lang w:val="en-US"/>
+        </w:rPr>
+        <w:t xml:space="preserve"> with AWS CloudFront.</w:t>
+      </w:r>
+      <w:r>
+        <w:rPr>
+          <w:rFonts w:ascii="Century Gothic" w:hAnsi="Century Gothic" w:cs="Rod Transparent"/>
+          <w:sz w:val="18"/>
+          <w:szCs w:val="18"/>
+          <w:lang w:val="en-US"/>
+        </w:rPr>
+        <w:br/>
+        <w:t xml:space="preserve">- Services </w:t>
+      </w:r>
+      <w:proofErr w:type="spellStart"/>
+      <w:r>
+        <w:rPr>
+          <w:rStyle w:val="taskChar"/>
+        </w:rPr>
+        <w:t>containerisation</w:t>
+      </w:r>
+      <w:proofErr w:type="spellEnd"/>
+      <w:r>
+        <w:rPr>
+          <w:rFonts w:ascii="Century Gothic" w:hAnsi="Century Gothic" w:cs="Rod Transparent"/>
+          <w:sz w:val="18"/>
+          <w:szCs w:val="18"/>
+          <w:lang w:val="en-US"/>
+        </w:rPr>
+        <w:t xml:space="preserve"> and </w:t>
+      </w:r>
+      <w:r>
+        <w:rPr>
+          <w:rStyle w:val="taskChar"/>
+        </w:rPr>
+        <w:t>orchestration</w:t>
+      </w:r>
+      <w:r>
+        <w:rPr>
+          <w:rFonts w:ascii="Century Gothic" w:hAnsi="Century Gothic" w:cs="Rod Transparent"/>
+          <w:sz w:val="18"/>
+          <w:szCs w:val="18"/>
+          <w:lang w:val="en-US"/>
+        </w:rPr>
+        <w:t xml:space="preserve"> with </w:t>
+      </w:r>
+      <w:r>
+        <w:rPr>
+          <w:rStyle w:val="TecChar"/>
+        </w:rPr>
+        <w:t>Docker</w:t>
+      </w:r>
+      <w:r>
+        <w:rPr>
+          <w:rFonts w:ascii="Century Gothic" w:hAnsi="Century Gothic" w:cs="Rod Transparent"/>
+          <w:sz w:val="18"/>
+          <w:szCs w:val="18"/>
+          <w:lang w:val="en-US"/>
+        </w:rPr>
+        <w:t xml:space="preserve"> and </w:t>
+      </w:r>
+      <w:r>
+        <w:rPr>
+          <w:rStyle w:val="TecChar"/>
+        </w:rPr>
+        <w:t>AWS Elastic Container Service</w:t>
+      </w:r>
+      <w:r>
+        <w:rPr>
+          <w:rFonts w:ascii="Century Gothic" w:hAnsi="Century Gothic" w:cs="Rod Transparent"/>
+          <w:sz w:val="18"/>
+          <w:szCs w:val="18"/>
+          <w:lang w:val="en-US"/>
+        </w:rPr>
+        <w:t>.</w:t>
+      </w:r>
+      <w:r>
+        <w:rPr>
+          <w:rFonts w:ascii="Century Gothic" w:hAnsi="Century Gothic" w:cs="Rod Transparent"/>
+          <w:sz w:val="18"/>
+          <w:szCs w:val="18"/>
+          <w:lang w:val="en-US"/>
+        </w:rPr>
+        <w:br/>
+        <w:t xml:space="preserve">- Systems monitoring with </w:t>
+      </w:r>
+      <w:r>
+        <w:rPr>
+          <w:rStyle w:val="TecChar"/>
+        </w:rPr>
+        <w:t>Kibana</w:t>
+      </w:r>
+      <w:r>
+        <w:rPr>
+          <w:rFonts w:ascii="Century Gothic" w:hAnsi="Century Gothic" w:cs="Rod Transparent"/>
+          <w:sz w:val="18"/>
+          <w:szCs w:val="18"/>
+          <w:lang w:val="en-US"/>
+        </w:rPr>
+        <w:t xml:space="preserve"> and AWS Tools.</w:t>
       </w:r>
     </w:p>
     <w:p>
       <w:pPr>
-        <w:spacing w:line="200" w:lineRule="exact"/>
-        <w:jc w:val="both"/>
-        <w:rPr>
-          <w:rFonts w:ascii="Century Gothic" w:hAnsi="Century Gothic" w:cs="Rod Transparent"/>
-          <w:b/>
-          <w:sz w:val="18"/>
-          <w:szCs w:val="18"/>
-        </w:rPr>
+        <w:pStyle w:val="Company"/>
       </w:pPr>
       <w:r>
-        <w:rPr>
-          <w:rFonts w:ascii="Century Gothic" w:hAnsi="Century Gothic" w:cs="Rod Transparent"/>
-          <w:b/>
-          <w:sz w:val="18"/>
-          <w:szCs w:val="18"/>
-        </w:rPr>
-        <w:t>Premium Minds</w:t>
-      </w:r>
-      <w:r>
-        <w:rPr>
-          <w:rFonts w:ascii="Century Gothic" w:hAnsi="Century Gothic" w:cs="Rod Transparent"/>
-          <w:b/>
-          <w:sz w:val="18"/>
-          <w:szCs w:val="18"/>
-        </w:rPr>
+        <w:t xml:space="preserve">BNP Paribas </w:t>
+      </w:r>
+      <w:r>
+        <w:t xml:space="preserve">- </w:t>
+      </w:r>
+      <w:r>
+        <w:t>Security Services</w:t>
+      </w:r>
+      <w:r>
         <w:tab/>
-      </w:r>
-      <w:r>
-        <w:rPr>
-          <w:rFonts w:ascii="Century Gothic" w:hAnsi="Century Gothic" w:cs="Rod Transparent"/>
-          <w:b/>
-          <w:sz w:val="18"/>
-          <w:szCs w:val="18"/>
-        </w:rPr>
-        <w:tab/>
-      </w:r>
-      <w:r>
-        <w:rPr>
-          <w:rFonts w:ascii="Century Gothic" w:hAnsi="Century Gothic" w:cs="Rod Transparent"/>
-          <w:b/>
-          <w:sz w:val="18"/>
-          <w:szCs w:val="18"/>
-        </w:rPr>
-        <w:tab/>
-        <w:t>(Dec 2016 – Jul 2018)</w:t>
+        <w:t>(Jul 2018</w:t>
+      </w:r>
+      <w:r>
+        <w:t xml:space="preserve"> – Jul 2020</w:t>
+      </w:r>
+      <w:r>
+        <w:t>)</w:t>
       </w:r>
     </w:p>
     <w:p>
       <w:pPr>
-        <w:spacing w:after="120" w:line="200" w:lineRule="exact"/>
-        <w:jc w:val="both"/>
-        <w:rPr>
-          <w:rFonts w:ascii="Century Gothic" w:hAnsi="Century Gothic" w:cs="Rod Transparent"/>
+        <w:spacing w:after="240" w:line="200" w:lineRule="exact"/>
+        <w:rPr>
+          <w:rFonts w:ascii="Century Gothic" w:hAnsi="Century Gothic" w:cs="Rod Transparent"/>
+          <w:sz w:val="18"/>
+          <w:szCs w:val="18"/>
+          <w:lang w:val="en-US"/>
+        </w:rPr>
+      </w:pPr>
+      <w:r>
+        <w:rPr>
+          <w:rFonts w:ascii="Century Gothic" w:hAnsi="Century Gothic" w:cs="Rod Transparent"/>
+          <w:sz w:val="18"/>
+          <w:szCs w:val="18"/>
+          <w:lang w:val="en-US"/>
+        </w:rPr>
+        <w:t xml:space="preserve">- </w:t>
+      </w:r>
+      <w:r>
+        <w:rPr>
+          <w:rFonts w:ascii="Century Gothic" w:hAnsi="Century Gothic" w:cs="Rod Transparent"/>
+          <w:sz w:val="18"/>
+          <w:szCs w:val="18"/>
+          <w:lang w:val="en-US"/>
+        </w:rPr>
+        <w:t xml:space="preserve">Quality </w:t>
+      </w:r>
+      <w:r>
+        <w:rPr>
+          <w:rStyle w:val="taskChar"/>
+          <w:rFonts w:eastAsiaTheme="majorEastAsia"/>
+        </w:rPr>
+        <w:t>environments administration</w:t>
+      </w:r>
+      <w:r>
+        <w:rPr>
+          <w:rFonts w:ascii="Century Gothic" w:hAnsi="Century Gothic" w:cs="Rod Transparent"/>
+          <w:sz w:val="18"/>
+          <w:szCs w:val="18"/>
+          <w:lang w:val="en-US"/>
+        </w:rPr>
+        <w:t xml:space="preserve"> on </w:t>
+      </w:r>
+      <w:r>
+        <w:rPr>
+          <w:rStyle w:val="TecChar"/>
+          <w:rFonts w:eastAsiaTheme="majorEastAsia"/>
+        </w:rPr>
+        <w:t>Linux</w:t>
+      </w:r>
+      <w:r>
+        <w:rPr>
+          <w:rFonts w:ascii="Century Gothic" w:hAnsi="Century Gothic" w:cs="Rod Transparent"/>
+          <w:sz w:val="18"/>
+          <w:szCs w:val="18"/>
+          <w:lang w:val="en-US"/>
+        </w:rPr>
+        <w:t xml:space="preserve"> machines with </w:t>
+      </w:r>
+      <w:r>
+        <w:rPr>
+          <w:rStyle w:val="TecChar"/>
+          <w:rFonts w:eastAsiaTheme="majorEastAsia"/>
+        </w:rPr>
+        <w:t>RedHat</w:t>
+      </w:r>
+      <w:r>
+        <w:rPr>
+          <w:rFonts w:ascii="Century Gothic" w:hAnsi="Century Gothic" w:cs="Rod Transparent"/>
+          <w:sz w:val="18"/>
+          <w:szCs w:val="18"/>
+          <w:lang w:val="en-US"/>
+        </w:rPr>
+        <w:t xml:space="preserve"> and </w:t>
+      </w:r>
+      <w:r>
+        <w:rPr>
+          <w:rStyle w:val="TecChar"/>
+          <w:rFonts w:eastAsiaTheme="majorEastAsia"/>
+        </w:rPr>
+        <w:t>Cent OS</w:t>
+      </w:r>
+      <w:r>
+        <w:rPr>
+          <w:rFonts w:ascii="Century Gothic" w:hAnsi="Century Gothic" w:cs="Rod Transparent"/>
+          <w:sz w:val="18"/>
+          <w:szCs w:val="18"/>
+          <w:lang w:val="en-US"/>
+        </w:rPr>
+        <w:br/>
+      </w:r>
+      <w:r>
+        <w:rPr>
+          <w:rFonts w:ascii="Century Gothic" w:hAnsi="Century Gothic" w:cs="Rod Transparent"/>
+          <w:sz w:val="18"/>
+          <w:szCs w:val="18"/>
+          <w:lang w:val="en-US"/>
+        </w:rPr>
+        <w:t xml:space="preserve">- </w:t>
+      </w:r>
+      <w:r>
+        <w:rPr>
+          <w:rStyle w:val="taskChar"/>
+        </w:rPr>
+        <w:t>Continuous integration and delivery</w:t>
+      </w:r>
+      <w:r>
+        <w:rPr>
+          <w:rFonts w:ascii="Century Gothic" w:hAnsi="Century Gothic" w:cs="Rod Transparent"/>
+          <w:sz w:val="18"/>
+          <w:szCs w:val="18"/>
+          <w:lang w:val="en-US"/>
+        </w:rPr>
+        <w:t xml:space="preserve"> with </w:t>
+      </w:r>
+      <w:proofErr w:type="spellStart"/>
+      <w:r>
+        <w:rPr>
+          <w:rStyle w:val="TecChar"/>
+        </w:rPr>
+        <w:t>svn</w:t>
+      </w:r>
+      <w:proofErr w:type="spellEnd"/>
+      <w:r>
+        <w:rPr>
+          <w:rFonts w:ascii="Century Gothic" w:hAnsi="Century Gothic" w:cs="Rod Transparent"/>
+          <w:sz w:val="18"/>
+          <w:szCs w:val="18"/>
+          <w:lang w:val="en-US"/>
+        </w:rPr>
+        <w:t xml:space="preserve"> and </w:t>
+      </w:r>
+      <w:r>
+        <w:rPr>
+          <w:rStyle w:val="TecChar"/>
+        </w:rPr>
+        <w:t>Jenkins</w:t>
+      </w:r>
+      <w:r>
+        <w:rPr>
+          <w:rFonts w:ascii="Century Gothic" w:hAnsi="Century Gothic" w:cs="Rod Transparent"/>
+          <w:sz w:val="18"/>
+          <w:szCs w:val="18"/>
+          <w:lang w:val="en-US"/>
+        </w:rPr>
+        <w:br/>
+        <w:t xml:space="preserve">- Quality and regression </w:t>
+      </w:r>
+      <w:r>
+        <w:rPr>
+          <w:rStyle w:val="taskChar"/>
+        </w:rPr>
+        <w:t>tests automation</w:t>
+      </w:r>
+      <w:r>
+        <w:rPr>
+          <w:rFonts w:ascii="Century Gothic" w:hAnsi="Century Gothic" w:cs="Rod Transparent"/>
+          <w:sz w:val="18"/>
+          <w:szCs w:val="18"/>
+          <w:lang w:val="en-US"/>
+        </w:rPr>
+        <w:t xml:space="preserve"> with </w:t>
+      </w:r>
+      <w:r>
+        <w:rPr>
+          <w:rStyle w:val="TecChar"/>
+        </w:rPr>
+        <w:t>bash</w:t>
+      </w:r>
+      <w:r>
+        <w:rPr>
+          <w:rFonts w:ascii="Century Gothic" w:hAnsi="Century Gothic" w:cs="Rod Transparent"/>
+          <w:sz w:val="18"/>
+          <w:szCs w:val="18"/>
+          <w:lang w:val="en-US"/>
+        </w:rPr>
+        <w:t xml:space="preserve"> shell and Oracle </w:t>
+      </w:r>
+      <w:proofErr w:type="spellStart"/>
+      <w:r>
+        <w:rPr>
+          <w:rFonts w:ascii="Century Gothic" w:hAnsi="Century Gothic" w:cs="Rod Transparent"/>
+          <w:sz w:val="18"/>
+          <w:szCs w:val="18"/>
+          <w:lang w:val="en-US"/>
+        </w:rPr>
+        <w:t>plsql</w:t>
+      </w:r>
+      <w:proofErr w:type="spellEnd"/>
+      <w:r>
+        <w:rPr>
+          <w:rFonts w:ascii="Century Gothic" w:hAnsi="Century Gothic" w:cs="Rod Transparent"/>
+          <w:sz w:val="18"/>
+          <w:szCs w:val="18"/>
+          <w:lang w:val="en-US"/>
+        </w:rPr>
+        <w:br/>
+        <w:t xml:space="preserve">- Systems </w:t>
+      </w:r>
+      <w:r>
+        <w:rPr>
+          <w:rStyle w:val="taskChar"/>
+        </w:rPr>
+        <w:t>monitoring and maintenance</w:t>
+      </w:r>
+      <w:r>
+        <w:rPr>
+          <w:rFonts w:ascii="Century Gothic" w:hAnsi="Century Gothic" w:cs="Rod Transparent"/>
+          <w:sz w:val="18"/>
+          <w:szCs w:val="18"/>
+          <w:lang w:val="en-US"/>
+        </w:rPr>
+        <w:t xml:space="preserve"> with </w:t>
+      </w:r>
+      <w:r>
+        <w:rPr>
+          <w:rStyle w:val="TecChar"/>
+        </w:rPr>
+        <w:t>bash</w:t>
+      </w:r>
+      <w:r>
+        <w:rPr>
+          <w:rFonts w:ascii="Century Gothic" w:hAnsi="Century Gothic" w:cs="Rod Transparent"/>
+          <w:sz w:val="18"/>
+          <w:szCs w:val="18"/>
+          <w:lang w:val="en-US"/>
+        </w:rPr>
+        <w:t xml:space="preserve"> shell, Oracle </w:t>
+      </w:r>
+      <w:proofErr w:type="spellStart"/>
+      <w:r>
+        <w:rPr>
+          <w:rFonts w:ascii="Century Gothic" w:hAnsi="Century Gothic" w:cs="Rod Transparent"/>
+          <w:sz w:val="18"/>
+          <w:szCs w:val="18"/>
+          <w:lang w:val="en-US"/>
+        </w:rPr>
+        <w:t>plsql</w:t>
+      </w:r>
+      <w:proofErr w:type="spellEnd"/>
+      <w:r>
+        <w:rPr>
+          <w:rFonts w:ascii="Century Gothic" w:hAnsi="Century Gothic" w:cs="Rod Transparent"/>
+          <w:sz w:val="18"/>
+          <w:szCs w:val="18"/>
+          <w:lang w:val="en-US"/>
+        </w:rPr>
+        <w:t xml:space="preserve"> and </w:t>
+      </w:r>
+      <w:r>
+        <w:rPr>
+          <w:rStyle w:val="TecChar"/>
+        </w:rPr>
+        <w:t>Nagios</w:t>
+      </w:r>
+      <w:r>
+        <w:rPr>
+          <w:rFonts w:ascii="Century Gothic" w:hAnsi="Century Gothic" w:cs="Rod Transparent"/>
+          <w:sz w:val="18"/>
+          <w:szCs w:val="18"/>
+          <w:lang w:val="en-US"/>
+        </w:rPr>
+        <w:t xml:space="preserve">, </w:t>
+      </w:r>
+      <w:r>
+        <w:rPr>
+          <w:rFonts w:ascii="Century Gothic" w:hAnsi="Century Gothic" w:cs="Rod Transparent"/>
+          <w:sz w:val="18"/>
+          <w:szCs w:val="18"/>
+          <w:lang w:val="en-US"/>
+        </w:rPr>
+        <w:br/>
+        <w:t xml:space="preserve">- Creation and maintenance of scope specific tools to </w:t>
+      </w:r>
+      <w:r>
+        <w:rPr>
+          <w:rStyle w:val="taskChar"/>
+        </w:rPr>
+        <w:t>automate tasks</w:t>
+      </w:r>
+      <w:r>
+        <w:rPr>
+          <w:rFonts w:ascii="Century Gothic" w:hAnsi="Century Gothic" w:cs="Rod Transparent"/>
+          <w:sz w:val="18"/>
+          <w:szCs w:val="18"/>
+          <w:lang w:val="en-US"/>
+        </w:rPr>
+        <w:t xml:space="preserve"> with </w:t>
+      </w:r>
+      <w:r>
+        <w:rPr>
+          <w:rStyle w:val="TecChar"/>
+        </w:rPr>
+        <w:t>bash</w:t>
+      </w:r>
+      <w:r>
+        <w:rPr>
+          <w:rFonts w:ascii="Century Gothic" w:hAnsi="Century Gothic" w:cs="Rod Transparent"/>
+          <w:sz w:val="18"/>
+          <w:szCs w:val="18"/>
+          <w:lang w:val="en-US"/>
+        </w:rPr>
+        <w:t xml:space="preserve"> shell, </w:t>
+      </w:r>
+      <w:proofErr w:type="spellStart"/>
+      <w:r>
+        <w:rPr>
+          <w:rStyle w:val="TecChar"/>
+        </w:rPr>
+        <w:t>svn</w:t>
+      </w:r>
+      <w:proofErr w:type="spellEnd"/>
+      <w:r>
+        <w:rPr>
+          <w:rFonts w:ascii="Century Gothic" w:hAnsi="Century Gothic" w:cs="Rod Transparent"/>
+          <w:sz w:val="18"/>
+          <w:szCs w:val="18"/>
+          <w:lang w:val="en-US"/>
+        </w:rPr>
+        <w:t xml:space="preserve">, </w:t>
+      </w:r>
+      <w:r>
+        <w:rPr>
+          <w:rStyle w:val="TecChar"/>
+        </w:rPr>
+        <w:t>Jenkins</w:t>
+      </w:r>
+      <w:r>
+        <w:rPr>
+          <w:rFonts w:ascii="Century Gothic" w:hAnsi="Century Gothic" w:cs="Rod Transparent"/>
+          <w:sz w:val="18"/>
+          <w:szCs w:val="18"/>
+          <w:lang w:val="en-US"/>
+        </w:rPr>
+        <w:t xml:space="preserve">, </w:t>
+      </w:r>
+      <w:r>
+        <w:rPr>
+          <w:rStyle w:val="TecChar"/>
+        </w:rPr>
+        <w:t>JIRA</w:t>
+      </w:r>
+      <w:r>
+        <w:rPr>
+          <w:rFonts w:ascii="Century Gothic" w:hAnsi="Century Gothic" w:cs="Rod Transparent"/>
+          <w:sz w:val="18"/>
+          <w:szCs w:val="18"/>
+          <w:lang w:val="en-US"/>
+        </w:rPr>
+        <w:t xml:space="preserve">, </w:t>
+      </w:r>
+      <w:r>
+        <w:rPr>
+          <w:rStyle w:val="TecChar"/>
+        </w:rPr>
+        <w:t>Apache</w:t>
+      </w:r>
+      <w:r>
+        <w:rPr>
+          <w:rFonts w:ascii="Century Gothic" w:hAnsi="Century Gothic" w:cs="Rod Transparent"/>
+          <w:sz w:val="18"/>
+          <w:szCs w:val="18"/>
+          <w:lang w:val="en-US"/>
+        </w:rPr>
+        <w:t xml:space="preserve">, </w:t>
+      </w:r>
+      <w:r>
+        <w:rPr>
+          <w:rStyle w:val="TecChar"/>
+        </w:rPr>
+        <w:t>Docker</w:t>
+      </w:r>
+      <w:r>
+        <w:rPr>
+          <w:rFonts w:ascii="Century Gothic" w:hAnsi="Century Gothic" w:cs="Rod Transparent"/>
+          <w:sz w:val="18"/>
+          <w:szCs w:val="18"/>
+          <w:lang w:val="en-US"/>
+        </w:rPr>
+        <w:t xml:space="preserve"> and </w:t>
+      </w:r>
+      <w:r>
+        <w:rPr>
+          <w:rStyle w:val="TecChar"/>
+        </w:rPr>
+        <w:t xml:space="preserve">Oracle </w:t>
+      </w:r>
+      <w:proofErr w:type="spellStart"/>
+      <w:r>
+        <w:rPr>
+          <w:rStyle w:val="TecChar"/>
+        </w:rPr>
+        <w:t>plsql</w:t>
+      </w:r>
+      <w:proofErr w:type="spellEnd"/>
+      <w:r>
+        <w:rPr>
+          <w:rFonts w:ascii="Century Gothic" w:hAnsi="Century Gothic" w:cs="Rod Transparent"/>
+          <w:sz w:val="18"/>
+          <w:szCs w:val="18"/>
+          <w:lang w:val="en-US"/>
+        </w:rPr>
+        <w:br/>
+        <w:t xml:space="preserve">- Technical IT second level </w:t>
+      </w:r>
+      <w:r>
+        <w:rPr>
+          <w:rStyle w:val="taskChar"/>
+        </w:rPr>
+        <w:t>support</w:t>
+      </w:r>
+      <w:r>
+        <w:rPr>
+          <w:rFonts w:ascii="Century Gothic" w:hAnsi="Century Gothic" w:cs="Rod Transparent"/>
+          <w:sz w:val="18"/>
+          <w:szCs w:val="18"/>
+          <w:lang w:val="en-US"/>
+        </w:rPr>
+        <w:t xml:space="preserve"> for inner tools.</w:t>
+      </w:r>
+    </w:p>
+    <w:p>
+      <w:pPr>
+        <w:pStyle w:val="Company"/>
+      </w:pPr>
+      <w:r>
+        <w:t>Premium Minds</w:t>
+      </w:r>
+      <w:r>
+        <w:tab/>
+      </w:r>
+      <w:r>
+        <w:tab/>
+      </w:r>
+      <w:r>
+        <w:tab/>
+        <w:t>(Dec 2016 – Jul 2018)</w:t>
+      </w:r>
+    </w:p>
+    <w:p>
+      <w:pPr>
+        <w:spacing w:after="240" w:line="200" w:lineRule="exact"/>
+        <w:rPr>
+          <w:rFonts w:ascii="Century Gothic" w:hAnsi="Century Gothic" w:cs="Rod Transparent"/>
+          <w:sz w:val="18"/>
+          <w:szCs w:val="18"/>
+          <w:lang w:val="en-US"/>
+        </w:rPr>
+      </w:pPr>
+      <w:r>
+        <w:rPr>
+          <w:rFonts w:ascii="Century Gothic" w:hAnsi="Century Gothic" w:cs="Rod Transparent"/>
+          <w:sz w:val="18"/>
+          <w:szCs w:val="18"/>
+          <w:lang w:val="en-US"/>
+        </w:rPr>
+        <w:t xml:space="preserve">- Production and quality </w:t>
+      </w:r>
+      <w:r>
+        <w:rPr>
+          <w:rStyle w:val="taskChar"/>
+        </w:rPr>
+        <w:t>environments administration</w:t>
+      </w:r>
+      <w:r>
+        <w:rPr>
+          <w:rFonts w:ascii="Century Gothic" w:hAnsi="Century Gothic" w:cs="Rod Transparent"/>
+          <w:color w:val="262626" w:themeColor="text1" w:themeTint="D9"/>
+          <w:sz w:val="18"/>
+          <w:szCs w:val="18"/>
+          <w:lang w:val="en-US"/>
+        </w:rPr>
+        <w:t xml:space="preserve"> </w:t>
+      </w:r>
+      <w:r>
+        <w:rPr>
+          <w:rFonts w:ascii="Century Gothic" w:hAnsi="Century Gothic" w:cs="Rod Transparent"/>
+          <w:sz w:val="18"/>
+          <w:szCs w:val="18"/>
+          <w:lang w:val="en-US"/>
+        </w:rPr>
+        <w:t xml:space="preserve">on </w:t>
+      </w:r>
+      <w:r>
+        <w:rPr>
+          <w:rStyle w:val="TecChar"/>
+        </w:rPr>
+        <w:t>Linux</w:t>
+      </w:r>
+      <w:r>
+        <w:rPr>
+          <w:rFonts w:ascii="Century Gothic" w:hAnsi="Century Gothic" w:cs="Rod Transparent"/>
+          <w:sz w:val="18"/>
+          <w:szCs w:val="18"/>
+          <w:lang w:val="en-US"/>
+        </w:rPr>
+        <w:t xml:space="preserve"> machines with </w:t>
+      </w:r>
+      <w:r>
+        <w:rPr>
+          <w:rStyle w:val="TecChar"/>
+        </w:rPr>
+        <w:t>Debian</w:t>
+      </w:r>
+      <w:r>
+        <w:rPr>
+          <w:rFonts w:ascii="Century Gothic" w:hAnsi="Century Gothic" w:cs="Rod Transparent"/>
+          <w:sz w:val="18"/>
+          <w:szCs w:val="18"/>
+          <w:lang w:val="en-US"/>
+        </w:rPr>
+        <w:br/>
+        <w:t xml:space="preserve">- </w:t>
+      </w:r>
+      <w:r>
+        <w:rPr>
+          <w:rStyle w:val="taskChar"/>
+        </w:rPr>
+        <w:t>Continuous delivery and deployment</w:t>
+      </w:r>
+      <w:r>
+        <w:rPr>
+          <w:rFonts w:ascii="Century Gothic" w:hAnsi="Century Gothic" w:cs="Rod Transparent"/>
+          <w:sz w:val="18"/>
+          <w:szCs w:val="18"/>
+          <w:lang w:val="en-US"/>
+        </w:rPr>
+        <w:t xml:space="preserve"> with </w:t>
+      </w:r>
+      <w:r>
+        <w:rPr>
+          <w:rStyle w:val="TecChar"/>
+        </w:rPr>
+        <w:t>git</w:t>
+      </w:r>
+      <w:r>
+        <w:rPr>
+          <w:rFonts w:ascii="Century Gothic" w:hAnsi="Century Gothic" w:cs="Rod Transparent"/>
+          <w:sz w:val="18"/>
+          <w:szCs w:val="18"/>
+          <w:lang w:val="en-US"/>
+        </w:rPr>
+        <w:t xml:space="preserve"> and </w:t>
+      </w:r>
+      <w:r>
+        <w:rPr>
+          <w:rStyle w:val="TecChar"/>
+        </w:rPr>
+        <w:t>Jenkins</w:t>
+      </w:r>
+      <w:r>
+        <w:rPr>
+          <w:rFonts w:ascii="Century Gothic" w:hAnsi="Century Gothic" w:cs="Rod Transparent"/>
+          <w:sz w:val="18"/>
+          <w:szCs w:val="18"/>
+          <w:lang w:val="en-US"/>
+        </w:rPr>
+        <w:br/>
+        <w:t xml:space="preserve">- Environments </w:t>
+      </w:r>
+      <w:r>
+        <w:rPr>
+          <w:rStyle w:val="taskChar"/>
+        </w:rPr>
+        <w:t>containerization</w:t>
+      </w:r>
+      <w:r>
+        <w:rPr>
+          <w:rFonts w:ascii="Century Gothic" w:hAnsi="Century Gothic" w:cs="Rod Transparent"/>
+          <w:sz w:val="18"/>
+          <w:szCs w:val="18"/>
+          <w:lang w:val="en-US"/>
+        </w:rPr>
+        <w:t xml:space="preserve"> with </w:t>
+      </w:r>
+      <w:r>
+        <w:rPr>
+          <w:rStyle w:val="TecChar"/>
+        </w:rPr>
+        <w:t>Docker</w:t>
+      </w:r>
+      <w:r>
+        <w:rPr>
+          <w:rFonts w:ascii="Century Gothic" w:hAnsi="Century Gothic" w:cs="Rod Transparent"/>
+          <w:sz w:val="18"/>
+          <w:szCs w:val="18"/>
+          <w:lang w:val="en-US"/>
+        </w:rPr>
+        <w:br/>
+        <w:t xml:space="preserve">- Database implementation with </w:t>
+      </w:r>
+      <w:r>
+        <w:rPr>
+          <w:rStyle w:val="TecChar"/>
+        </w:rPr>
+        <w:t>PostgreSQL</w:t>
+      </w:r>
+      <w:r>
+        <w:rPr>
+          <w:rFonts w:ascii="Century Gothic" w:hAnsi="Century Gothic" w:cs="Rod Transparent"/>
+          <w:sz w:val="18"/>
+          <w:szCs w:val="18"/>
+          <w:lang w:val="en-US"/>
+        </w:rPr>
+        <w:br/>
+        <w:t xml:space="preserve">- </w:t>
+      </w:r>
+      <w:r>
+        <w:rPr>
+          <w:rStyle w:val="taskChar"/>
+        </w:rPr>
+        <w:t>Monitoring</w:t>
+      </w:r>
+      <w:r>
+        <w:rPr>
+          <w:rFonts w:ascii="Century Gothic" w:hAnsi="Century Gothic" w:cs="Rod Transparent"/>
+          <w:sz w:val="18"/>
+          <w:szCs w:val="18"/>
+          <w:lang w:val="en-US"/>
+        </w:rPr>
+        <w:t xml:space="preserve"> system setup and </w:t>
+      </w:r>
+      <w:proofErr w:type="spellStart"/>
+      <w:r>
+        <w:rPr>
+          <w:rFonts w:ascii="Century Gothic" w:hAnsi="Century Gothic" w:cs="Rod Transparent"/>
+          <w:sz w:val="18"/>
+          <w:szCs w:val="18"/>
+          <w:lang w:val="en-US"/>
+        </w:rPr>
+        <w:t>administraion</w:t>
+      </w:r>
+      <w:proofErr w:type="spellEnd"/>
+      <w:r>
+        <w:rPr>
+          <w:rFonts w:ascii="Century Gothic" w:hAnsi="Century Gothic" w:cs="Rod Transparent"/>
+          <w:sz w:val="18"/>
+          <w:szCs w:val="18"/>
+          <w:lang w:val="en-US"/>
+        </w:rPr>
+        <w:t xml:space="preserve"> with </w:t>
+      </w:r>
+      <w:r>
+        <w:rPr>
+          <w:rStyle w:val="TecChar"/>
+        </w:rPr>
+        <w:t>Nagios</w:t>
+      </w:r>
+      <w:r>
+        <w:rPr>
+          <w:rFonts w:ascii="Century Gothic" w:hAnsi="Century Gothic" w:cs="Rod Transparent"/>
+          <w:sz w:val="18"/>
+          <w:szCs w:val="18"/>
+          <w:lang w:val="en-US"/>
+        </w:rPr>
+        <w:br/>
+        <w:t xml:space="preserve">- Log centralization and analysis with </w:t>
+      </w:r>
+      <w:proofErr w:type="spellStart"/>
+      <w:r>
+        <w:rPr>
+          <w:rStyle w:val="TecChar"/>
+        </w:rPr>
+        <w:t>Graylog</w:t>
+      </w:r>
+      <w:proofErr w:type="spellEnd"/>
+      <w:r>
+        <w:rPr>
+          <w:rFonts w:ascii="Century Gothic" w:hAnsi="Century Gothic" w:cs="Rod Transparent"/>
+          <w:sz w:val="18"/>
+          <w:szCs w:val="18"/>
+          <w:lang w:val="en-US"/>
+        </w:rPr>
+        <w:br/>
+        <w:t xml:space="preserve">- Backup and recovery system implementation and maintenance with </w:t>
+      </w:r>
+      <w:r>
+        <w:rPr>
+          <w:rStyle w:val="TecChar"/>
+        </w:rPr>
+        <w:t>AWS</w:t>
+      </w:r>
+      <w:r>
+        <w:rPr>
+          <w:rStyle w:val="TecChar"/>
+        </w:rPr>
+        <w:t xml:space="preserve"> S3</w:t>
+      </w:r>
+      <w:r>
+        <w:rPr>
+          <w:rFonts w:ascii="Century Gothic" w:hAnsi="Century Gothic" w:cs="Rod Transparent"/>
+          <w:b/>
           <w:bCs/>
           <w:sz w:val="18"/>
           <w:szCs w:val="18"/>
-        </w:rPr>
-      </w:pPr>
-      <w:r>
-        <w:rPr>
-          <w:rFonts w:ascii="Century Gothic" w:hAnsi="Century Gothic" w:cs="Rod Transparent"/>
+          <w:lang w:val="en-US"/>
+        </w:rPr>
+        <w:t xml:space="preserve"> </w:t>
+      </w:r>
+      <w:r>
+        <w:rPr>
+          <w:rFonts w:ascii="Century Gothic" w:hAnsi="Century Gothic" w:cs="Rod Transparent"/>
+          <w:sz w:val="18"/>
+          <w:szCs w:val="18"/>
+          <w:lang w:val="en-US"/>
+        </w:rPr>
+        <w:t>and</w:t>
+      </w:r>
+      <w:r>
+        <w:rPr>
+          <w:rFonts w:ascii="Century Gothic" w:hAnsi="Century Gothic" w:cs="Rod Transparent"/>
+          <w:b/>
           <w:bCs/>
           <w:sz w:val="18"/>
           <w:szCs w:val="18"/>
-        </w:rPr>
-        <w:t>DevOps</w:t>
-      </w:r>
-      <w:r>
-        <w:rPr>
-          <w:rFonts w:ascii="Century Gothic" w:hAnsi="Century Gothic" w:cs="Rod Transparent"/>
-          <w:bCs/>
-          <w:sz w:val="18"/>
-          <w:szCs w:val="18"/>
-        </w:rPr>
-        <w:t xml:space="preserve"> for the </w:t>
-      </w:r>
-      <w:r>
-        <w:rPr>
-          <w:rFonts w:ascii="Century Gothic" w:hAnsi="Century Gothic" w:cs="Rod Transparent"/>
-          <w:bCs/>
-          <w:sz w:val="18"/>
-          <w:szCs w:val="18"/>
-        </w:rPr>
-        <w:t>‘</w:t>
-      </w:r>
-      <w:proofErr w:type="spellStart"/>
-      <w:r>
-        <w:rPr>
-          <w:rStyle w:val="Hyperlink"/>
-          <w:i/>
-          <w:color w:val="595959" w:themeColor="text1" w:themeTint="A6"/>
-          <w:u w:val="none"/>
-          <w:lang w:val="pt-PT"/>
-        </w:rPr>
-        <w:fldChar w:fldCharType="begin"/>
-      </w:r>
-      <w:r>
-        <w:rPr>
-          <w:rStyle w:val="Hyperlink"/>
-          <w:i/>
-          <w:color w:val="595959" w:themeColor="text1" w:themeTint="A6"/>
-          <w:u w:val="none"/>
-        </w:rPr>
-        <w:instrText>HYPERLINK "https://www.premium-minds.com/work/" \l "eos"</w:instrText>
-      </w:r>
-      <w:r>
-        <w:rPr>
-          <w:rStyle w:val="Hyperlink"/>
-          <w:i/>
-          <w:color w:val="595959" w:themeColor="text1" w:themeTint="A6"/>
-          <w:u w:val="none"/>
-          <w:lang w:val="pt-PT"/>
-        </w:rPr>
-        <w:fldChar w:fldCharType="separate"/>
-      </w:r>
-      <w:r>
-        <w:rPr>
-          <w:rStyle w:val="Hyperlink"/>
-          <w:rFonts w:ascii="Century Gothic" w:hAnsi="Century Gothic" w:cs="Rod Transparent"/>
-          <w:i/>
-          <w:color w:val="595959" w:themeColor="text1" w:themeTint="A6"/>
-          <w:sz w:val="18"/>
-          <w:szCs w:val="18"/>
-          <w:u w:val="none"/>
-        </w:rPr>
-        <w:t>eos</w:t>
-      </w:r>
-      <w:proofErr w:type="spellEnd"/>
-      <w:r>
-        <w:rPr>
-          <w:rStyle w:val="Hyperlink"/>
-          <w:i/>
-          <w:color w:val="595959" w:themeColor="text1" w:themeTint="A6"/>
-          <w:u w:val="none"/>
-          <w:lang w:val="pt-PT"/>
-        </w:rPr>
-        <w:fldChar w:fldCharType="end"/>
-      </w:r>
-      <w:r>
-        <w:rPr>
-          <w:rFonts w:ascii="Century Gothic" w:hAnsi="Century Gothic" w:cs="Rod Transparent"/>
-          <w:bCs/>
-          <w:sz w:val="18"/>
-          <w:szCs w:val="18"/>
-        </w:rPr>
-        <w:t>’</w:t>
-      </w:r>
-      <w:r>
-        <w:rPr>
-          <w:rFonts w:ascii="Century Gothic" w:hAnsi="Century Gothic" w:cs="Rod Transparent"/>
-          <w:bCs/>
-          <w:sz w:val="18"/>
-          <w:szCs w:val="18"/>
-        </w:rPr>
-        <w:t xml:space="preserve"> and </w:t>
-      </w:r>
-      <w:r>
-        <w:rPr>
-          <w:rFonts w:ascii="Century Gothic" w:hAnsi="Century Gothic" w:cs="Rod Transparent"/>
-          <w:bCs/>
-          <w:sz w:val="18"/>
-          <w:szCs w:val="18"/>
-        </w:rPr>
-        <w:t>‘</w:t>
-      </w:r>
-      <w:proofErr w:type="spellStart"/>
-      <w:r>
-        <w:rPr>
-          <w:rStyle w:val="Hyperlink"/>
-          <w:i/>
-          <w:color w:val="595959" w:themeColor="text1" w:themeTint="A6"/>
-          <w:u w:val="none"/>
-        </w:rPr>
-        <w:fldChar w:fldCharType="begin"/>
-      </w:r>
-      <w:r>
-        <w:rPr>
-          <w:rStyle w:val="Hyperlink"/>
-          <w:i/>
-          <w:color w:val="595959" w:themeColor="text1" w:themeTint="A6"/>
-          <w:u w:val="none"/>
-        </w:rPr>
-        <w:instrText xml:space="preserve"> HYPERLINK "https://www.premium-minds.com/work/" \l "winphar" </w:instrText>
-      </w:r>
-      <w:r>
-        <w:rPr>
-          <w:rStyle w:val="Hyperlink"/>
-          <w:i/>
-          <w:color w:val="595959" w:themeColor="text1" w:themeTint="A6"/>
-          <w:u w:val="none"/>
-        </w:rPr>
-        <w:fldChar w:fldCharType="separate"/>
-      </w:r>
-      <w:r>
-        <w:rPr>
-          <w:rStyle w:val="Hyperlink"/>
-          <w:rFonts w:ascii="Century Gothic" w:hAnsi="Century Gothic" w:cs="Rod Transparent"/>
-          <w:i/>
-          <w:color w:val="595959" w:themeColor="text1" w:themeTint="A6"/>
-          <w:sz w:val="18"/>
-          <w:szCs w:val="18"/>
-          <w:u w:val="none"/>
-        </w:rPr>
-        <w:t>Winphar</w:t>
-      </w:r>
-      <w:proofErr w:type="spellEnd"/>
-      <w:r>
-        <w:rPr>
-          <w:rStyle w:val="Hyperlink"/>
-          <w:i/>
-          <w:color w:val="595959" w:themeColor="text1" w:themeTint="A6"/>
-          <w:u w:val="none"/>
-        </w:rPr>
-        <w:fldChar w:fldCharType="end"/>
-      </w:r>
-      <w:r>
-        <w:rPr>
-          <w:rFonts w:ascii="Century Gothic" w:hAnsi="Century Gothic" w:cs="Rod Transparent"/>
-          <w:bCs/>
-          <w:sz w:val="18"/>
-          <w:szCs w:val="18"/>
-        </w:rPr>
-        <w:t>’</w:t>
-      </w:r>
-      <w:r>
-        <w:rPr>
-          <w:rFonts w:ascii="Century Gothic" w:hAnsi="Century Gothic" w:cs="Rod Transparent"/>
-          <w:bCs/>
-          <w:sz w:val="18"/>
-          <w:szCs w:val="18"/>
-        </w:rPr>
-        <w:t xml:space="preserve"> projects.</w:t>
+          <w:lang w:val="en-US"/>
+        </w:rPr>
+        <w:t xml:space="preserve"> </w:t>
+      </w:r>
+      <w:r>
+        <w:rPr>
+          <w:rStyle w:val="TecChar"/>
+        </w:rPr>
+        <w:t>Glacier</w:t>
+      </w:r>
+      <w:r>
+        <w:rPr>
+          <w:rFonts w:ascii="Century Gothic" w:hAnsi="Century Gothic" w:cs="Rod Transparent"/>
+          <w:sz w:val="18"/>
+          <w:szCs w:val="18"/>
+          <w:lang w:val="en-US"/>
+        </w:rPr>
+        <w:br/>
+        <w:t xml:space="preserve">- Second Level </w:t>
+      </w:r>
+      <w:r>
+        <w:rPr>
+          <w:rStyle w:val="taskChar"/>
+        </w:rPr>
+        <w:t>Support</w:t>
       </w:r>
     </w:p>
     <w:p>
@@ -2148,93 +3053,40 @@
     </w:p>
     <w:p>
       <w:pPr>
-        <w:spacing w:after="240" w:line="200" w:lineRule="exact"/>
-        <w:jc w:val="both"/>
-        <w:rPr>
-          <w:rFonts w:ascii="Century Gothic" w:hAnsi="Century Gothic" w:cs="Rod Transparent"/>
-          <w:sz w:val="18"/>
-          <w:szCs w:val="18"/>
-          <w:lang w:val="en-US"/>
-        </w:rPr>
+        <w:pStyle w:val="Tec"/>
       </w:pPr>
       <w:r>
-        <w:rPr>
-          <w:rFonts w:ascii="Century Gothic" w:hAnsi="Century Gothic" w:cs="Rod Transparent"/>
-          <w:sz w:val="18"/>
-          <w:szCs w:val="18"/>
-          <w:lang w:val="en-US"/>
-        </w:rPr>
         <w:t xml:space="preserve">Trainee at </w:t>
       </w:r>
       <w:proofErr w:type="spellStart"/>
       <w:r>
-        <w:rPr>
-          <w:rFonts w:ascii="Century Gothic" w:hAnsi="Century Gothic" w:cs="Rod Transparent"/>
-          <w:sz w:val="18"/>
-          <w:szCs w:val="18"/>
-          <w:lang w:val="en-US"/>
-        </w:rPr>
         <w:t>Everis</w:t>
       </w:r>
       <w:proofErr w:type="spellEnd"/>
       <w:r>
-        <w:rPr>
-          <w:rFonts w:ascii="Century Gothic" w:hAnsi="Century Gothic" w:cs="Rod Transparent"/>
-          <w:sz w:val="18"/>
-          <w:szCs w:val="18"/>
-          <w:lang w:val="en-US"/>
-        </w:rPr>
         <w:t xml:space="preserve"> Academy; </w:t>
       </w:r>
       <w:r>
-        <w:rPr>
-          <w:rFonts w:ascii="Century Gothic" w:hAnsi="Century Gothic" w:cs="Rod Transparent"/>
-          <w:sz w:val="18"/>
-          <w:szCs w:val="18"/>
-          <w:lang w:val="en-US"/>
-        </w:rPr>
         <w:t>Brand Ambassador</w:t>
       </w:r>
       <w:r>
-        <w:rPr>
-          <w:rFonts w:ascii="Century Gothic" w:hAnsi="Century Gothic" w:cs="Rod Transparent"/>
-          <w:sz w:val="18"/>
-          <w:szCs w:val="18"/>
-          <w:lang w:val="en-US"/>
-        </w:rPr>
         <w:t xml:space="preserve"> at </w:t>
       </w:r>
       <w:hyperlink r:id="rId13" w:history="1">
         <w:r>
           <w:rPr>
             <w:rStyle w:val="Hyperlink"/>
-            <w:rFonts w:ascii="Century Gothic" w:hAnsi="Century Gothic"/>
             <w:i/>
             <w:color w:val="595959" w:themeColor="text1" w:themeTint="A6"/>
-            <w:sz w:val="18"/>
-            <w:szCs w:val="18"/>
             <w:u w:val="none"/>
-            <w:lang w:val="en-US"/>
           </w:rPr>
           <w:t>Systematic Solutions</w:t>
         </w:r>
       </w:hyperlink>
       <w:r>
-        <w:rPr>
-          <w:rFonts w:ascii="Century Gothic" w:hAnsi="Century Gothic" w:cs="Rod Transparent"/>
-          <w:sz w:val="18"/>
-          <w:szCs w:val="18"/>
-          <w:lang w:val="en-US"/>
-        </w:rPr>
         <w:t xml:space="preserve">; </w:t>
       </w:r>
       <w:r>
-        <w:rPr>
-          <w:rFonts w:ascii="Century Gothic" w:hAnsi="Century Gothic" w:cs="Rod Transparent"/>
-          <w:sz w:val="18"/>
-          <w:szCs w:val="18"/>
-          <w:lang w:val="en-US"/>
-        </w:rPr>
         <w:t xml:space="preserve">Clerck for </w:t>
       </w:r>
       <w:hyperlink r:id="rId14" w:history="1">
@@ -2242,13 +3094,9 @@
         <w:r>
           <w:rPr>
             <w:rStyle w:val="Hyperlink"/>
-            <w:rFonts w:ascii="Century Gothic" w:hAnsi="Century Gothic"/>
             <w:i/>
             <w:color w:val="595959" w:themeColor="text1" w:themeTint="A6"/>
-            <w:sz w:val="18"/>
-            <w:szCs w:val="18"/>
             <w:u w:val="none"/>
-            <w:lang w:val="en-US"/>
           </w:rPr>
           <w:t>Museu</w:t>
         </w:r>
@@ -2256,13 +3104,9 @@
         <w:r>
           <w:rPr>
             <w:rStyle w:val="Hyperlink"/>
-            <w:rFonts w:ascii="Century Gothic" w:hAnsi="Century Gothic"/>
             <w:i/>
             <w:color w:val="595959" w:themeColor="text1" w:themeTint="A6"/>
-            <w:sz w:val="18"/>
-            <w:szCs w:val="18"/>
             <w:u w:val="none"/>
-            <w:lang w:val="en-US"/>
           </w:rPr>
           <w:t xml:space="preserve"> </w:t>
         </w:r>
@@ -2270,13 +3114,9 @@
         <w:r>
           <w:rPr>
             <w:rStyle w:val="Hyperlink"/>
-            <w:rFonts w:ascii="Century Gothic" w:hAnsi="Century Gothic"/>
             <w:i/>
             <w:color w:val="595959" w:themeColor="text1" w:themeTint="A6"/>
-            <w:sz w:val="18"/>
-            <w:szCs w:val="18"/>
             <w:u w:val="none"/>
-            <w:lang w:val="en-US"/>
           </w:rPr>
           <w:t>Bordalo</w:t>
         </w:r>
@@ -2284,33 +3124,17 @@
         <w:r>
           <w:rPr>
             <w:rStyle w:val="Hyperlink"/>
-            <w:rFonts w:ascii="Century Gothic" w:hAnsi="Century Gothic"/>
             <w:i/>
             <w:color w:val="595959" w:themeColor="text1" w:themeTint="A6"/>
-            <w:sz w:val="18"/>
-            <w:szCs w:val="18"/>
             <w:u w:val="none"/>
-            <w:lang w:val="en-US"/>
           </w:rPr>
           <w:t xml:space="preserve"> Pinheiro</w:t>
         </w:r>
       </w:hyperlink>
       <w:r>
-        <w:rPr>
-          <w:rFonts w:ascii="Century Gothic" w:hAnsi="Century Gothic" w:cs="Rod Transparent"/>
-          <w:sz w:val="18"/>
-          <w:szCs w:val="18"/>
-          <w:lang w:val="en-US"/>
-        </w:rPr>
         <w:t xml:space="preserve">; </w:t>
       </w:r>
       <w:r>
-        <w:rPr>
-          <w:rFonts w:ascii="Century Gothic" w:hAnsi="Century Gothic" w:cs="Rod Transparent"/>
-          <w:sz w:val="18"/>
-          <w:szCs w:val="18"/>
-          <w:lang w:val="en-US"/>
-        </w:rPr>
         <w:t xml:space="preserve">Tutor at </w:t>
       </w:r>
       <w:hyperlink r:id="rId15" w:history="1">
@@ -2318,36 +3142,24 @@
         <w:r>
           <w:rPr>
             <w:rStyle w:val="Hyperlink"/>
-            <w:rFonts w:ascii="Century Gothic" w:hAnsi="Century Gothic" w:cs="Rod Transparent"/>
             <w:color w:val="595959" w:themeColor="text1" w:themeTint="A6"/>
-            <w:sz w:val="18"/>
-            <w:szCs w:val="18"/>
             <w:u w:val="none"/>
-            <w:lang w:val="en-US"/>
           </w:rPr>
           <w:t>Em</w:t>
         </w:r>
         <w:r>
           <w:rPr>
             <w:rStyle w:val="Hyperlink"/>
-            <w:rFonts w:ascii="Century Gothic" w:hAnsi="Century Gothic" w:cs="Rod Transparent"/>
             <w:color w:val="595959" w:themeColor="text1" w:themeTint="A6"/>
-            <w:sz w:val="18"/>
-            <w:szCs w:val="18"/>
             <w:u w:val="none"/>
-            <w:lang w:val="en-US"/>
           </w:rPr>
           <w:t>p</w:t>
         </w:r>
         <w:r>
           <w:rPr>
             <w:rStyle w:val="Hyperlink"/>
-            <w:rFonts w:ascii="Century Gothic" w:hAnsi="Century Gothic" w:cs="Rod Transparent"/>
             <w:color w:val="595959" w:themeColor="text1" w:themeTint="A6"/>
-            <w:sz w:val="18"/>
-            <w:szCs w:val="18"/>
             <w:u w:val="none"/>
-            <w:lang w:val="en-US"/>
           </w:rPr>
           <w:t>ório</w:t>
         </w:r>
@@ -2355,12 +3167,8 @@
         <w:r>
           <w:rPr>
             <w:rStyle w:val="Hyperlink"/>
-            <w:rFonts w:ascii="Century Gothic" w:hAnsi="Century Gothic" w:cs="Rod Transparent"/>
             <w:color w:val="595959" w:themeColor="text1" w:themeTint="A6"/>
-            <w:sz w:val="18"/>
-            <w:szCs w:val="18"/>
             <w:u w:val="none"/>
-            <w:lang w:val="en-US"/>
           </w:rPr>
           <w:t xml:space="preserve"> do </w:t>
         </w:r>
@@ -2368,51 +3176,23 @@
         <w:r>
           <w:rPr>
             <w:rStyle w:val="Hyperlink"/>
-            <w:rFonts w:ascii="Century Gothic" w:hAnsi="Century Gothic" w:cs="Rod Transparent"/>
             <w:color w:val="595959" w:themeColor="text1" w:themeTint="A6"/>
-            <w:sz w:val="18"/>
-            <w:szCs w:val="18"/>
             <w:u w:val="none"/>
-            <w:lang w:val="en-US"/>
           </w:rPr>
           <w:t>Conhecimento</w:t>
         </w:r>
         <w:proofErr w:type="spellEnd"/>
       </w:hyperlink>
       <w:r>
-        <w:rPr>
-          <w:rFonts w:ascii="Century Gothic" w:hAnsi="Century Gothic" w:cs="Rod Transparent"/>
-          <w:sz w:val="18"/>
-          <w:szCs w:val="18"/>
-          <w:lang w:val="en-US"/>
-        </w:rPr>
         <w:t xml:space="preserve">; </w:t>
       </w:r>
       <w:r>
-        <w:rPr>
-          <w:rFonts w:ascii="Century Gothic" w:hAnsi="Century Gothic" w:cs="Rod Transparent"/>
-          <w:sz w:val="18"/>
-          <w:szCs w:val="18"/>
-          <w:lang w:val="en-US"/>
-        </w:rPr>
         <w:t>Other i</w:t>
       </w:r>
       <w:r>
-        <w:rPr>
-          <w:rFonts w:ascii="Century Gothic" w:hAnsi="Century Gothic" w:cs="Rod Transparent"/>
-          <w:sz w:val="18"/>
-          <w:szCs w:val="18"/>
-          <w:lang w:val="en-US"/>
-        </w:rPr>
         <w:t>ndependent services</w:t>
       </w:r>
       <w:r>
-        <w:rPr>
-          <w:rFonts w:ascii="Century Gothic" w:hAnsi="Century Gothic" w:cs="Rod Transparent"/>
-          <w:sz w:val="18"/>
-          <w:szCs w:val="18"/>
-          <w:lang w:val="en-US"/>
-        </w:rPr>
         <w:t>.</w:t>
       </w:r>
     </w:p>
@@ -3128,1108 +3908,9 @@
     </w:p>
     <w:p>
       <w:pPr>
-        <w:pStyle w:val="Title"/>
-        <w:spacing w:before="120" w:after="0"/>
-        <w:rPr>
-          <w:lang w:val="en-US"/>
-        </w:rPr>
+        <w:pStyle w:val="Section"/>
       </w:pPr>
       <w:r>
-        <w:rPr>
-          <w:lang w:val="en-US"/>
-        </w:rPr>
-        <w:t>Technolog</w:t>
-      </w:r>
-      <w:r>
-        <w:rPr>
-          <w:lang w:val="en-US"/>
-        </w:rPr>
-        <w:t>y Skills</w:t>
-      </w:r>
-    </w:p>
-    <w:p>
-      <w:pPr>
-        <w:spacing w:before="120" w:after="120" w:line="360" w:lineRule="exact"/>
-        <w:jc w:val="both"/>
-        <w:rPr>
-          <w:rFonts w:ascii="Century Gothic" w:hAnsi="Century Gothic" w:cs="Rod Transparent"/>
-          <w:sz w:val="18"/>
-          <w:szCs w:val="18"/>
-        </w:rPr>
-      </w:pPr>
-      <w:r>
-        <w:rPr>
-          <w:rFonts w:ascii="Century Gothic" w:hAnsi="Century Gothic" w:cs="Rod Transparent"/>
-          <w:b/>
-          <w:sz w:val="32"/>
-          <w:szCs w:val="28"/>
-        </w:rPr>
-        <w:t>Automation</w:t>
-      </w:r>
-      <w:r>
-        <w:rPr>
-          <w:rFonts w:ascii="Century Gothic" w:hAnsi="Century Gothic" w:cs="Rod Transparent"/>
-          <w:b/>
-          <w:sz w:val="18"/>
-          <w:szCs w:val="18"/>
-        </w:rPr>
-        <w:t xml:space="preserve"> </w:t>
-      </w:r>
-      <w:r>
-        <w:rPr>
-          <w:rFonts w:ascii="Century Gothic" w:hAnsi="Century Gothic" w:cs="Rod Transparent"/>
-          <w:b/>
-          <w:sz w:val="18"/>
-          <w:szCs w:val="18"/>
-        </w:rPr>
-        <w:t xml:space="preserve"> </w:t>
-      </w:r>
-      <w:r>
-        <w:rPr>
-          <w:rFonts w:ascii="Century Gothic" w:hAnsi="Century Gothic" w:cs="Rod Transparent"/>
-          <w:b/>
-          <w:sz w:val="18"/>
-          <w:szCs w:val="18"/>
-        </w:rPr>
-        <w:t xml:space="preserve">  </w:t>
-      </w:r>
-      <w:r>
-        <w:rPr>
-          <w:rFonts w:ascii="Century Gothic" w:hAnsi="Century Gothic" w:cs="Rod Transparent"/>
-          <w:b/>
-        </w:rPr>
-        <w:t>Az Cloud</w:t>
-      </w:r>
-      <w:r>
-        <w:rPr>
-          <w:rFonts w:ascii="Century Gothic" w:hAnsi="Century Gothic" w:cs="Rod Transparent"/>
-          <w:b/>
-          <w:sz w:val="18"/>
-          <w:szCs w:val="18"/>
-        </w:rPr>
-        <w:t xml:space="preserve">  </w:t>
-      </w:r>
-      <w:r>
-        <w:rPr>
-          <w:rFonts w:ascii="Century Gothic" w:hAnsi="Century Gothic" w:cs="Rod Transparent"/>
-          <w:b/>
-          <w:sz w:val="18"/>
-          <w:szCs w:val="18"/>
-        </w:rPr>
-        <w:t xml:space="preserve"> </w:t>
-      </w:r>
-      <w:r>
-        <w:rPr>
-          <w:rFonts w:ascii="Century Gothic" w:hAnsi="Century Gothic" w:cs="Rod Transparent"/>
-          <w:b/>
-          <w:sz w:val="18"/>
-          <w:szCs w:val="18"/>
-        </w:rPr>
-        <w:t xml:space="preserve"> </w:t>
-      </w:r>
-      <w:r>
-        <w:rPr>
-          <w:rFonts w:ascii="Century Gothic" w:hAnsi="Century Gothic" w:cs="Rod Transparent"/>
-          <w:b/>
-        </w:rPr>
-        <w:t>Az DevOps</w:t>
-      </w:r>
-      <w:r>
-        <w:rPr>
-          <w:rFonts w:ascii="Century Gothic" w:hAnsi="Century Gothic" w:cs="Rod Transparent"/>
-          <w:b/>
-          <w:sz w:val="18"/>
-          <w:szCs w:val="18"/>
-        </w:rPr>
-        <w:t xml:space="preserve"> </w:t>
-      </w:r>
-      <w:r>
-        <w:rPr>
-          <w:rFonts w:ascii="Century Gothic" w:hAnsi="Century Gothic" w:cs="Rod Transparent"/>
-          <w:b/>
-          <w:sz w:val="18"/>
-          <w:szCs w:val="18"/>
-        </w:rPr>
-        <w:t xml:space="preserve">  </w:t>
-      </w:r>
-      <w:r>
-        <w:rPr>
-          <w:rFonts w:ascii="Century Gothic" w:hAnsi="Century Gothic" w:cs="Rod Transparent"/>
-          <w:b/>
-          <w:sz w:val="18"/>
-          <w:szCs w:val="18"/>
-        </w:rPr>
-        <w:t xml:space="preserve"> </w:t>
-      </w:r>
-      <w:r>
-        <w:rPr>
-          <w:rFonts w:ascii="Century Gothic" w:hAnsi="Century Gothic" w:cs="Rod Transparent"/>
-          <w:b/>
-          <w:sz w:val="36"/>
-          <w:szCs w:val="34"/>
-        </w:rPr>
-        <w:t>Bash</w:t>
-      </w:r>
-      <w:r>
-        <w:rPr>
-          <w:rFonts w:ascii="Century Gothic" w:hAnsi="Century Gothic" w:cs="Rod Transparent"/>
-          <w:b/>
-          <w:sz w:val="18"/>
-          <w:szCs w:val="18"/>
-        </w:rPr>
-        <w:t xml:space="preserve">   </w:t>
-      </w:r>
-      <w:r>
-        <w:rPr>
-          <w:rFonts w:ascii="Century Gothic" w:hAnsi="Century Gothic" w:cs="Rod Transparent"/>
-          <w:b/>
-          <w:sz w:val="18"/>
-          <w:szCs w:val="18"/>
-        </w:rPr>
-        <w:t xml:space="preserve"> </w:t>
-      </w:r>
-      <w:r>
-        <w:rPr>
-          <w:rFonts w:ascii="Century Gothic" w:hAnsi="Century Gothic" w:cs="Rod Transparent"/>
-          <w:b/>
-          <w:sz w:val="18"/>
-          <w:szCs w:val="18"/>
-        </w:rPr>
-        <w:t>c/</w:t>
-      </w:r>
-      <w:proofErr w:type="spellStart"/>
-      <w:r>
-        <w:rPr>
-          <w:rFonts w:ascii="Century Gothic" w:hAnsi="Century Gothic" w:cs="Rod Transparent"/>
-          <w:b/>
-          <w:sz w:val="18"/>
-          <w:szCs w:val="18"/>
-        </w:rPr>
-        <w:t>c++</w:t>
-      </w:r>
-      <w:proofErr w:type="spellEnd"/>
-      <w:r>
-        <w:rPr>
-          <w:rFonts w:ascii="Century Gothic" w:hAnsi="Century Gothic" w:cs="Rod Transparent"/>
-          <w:b/>
-          <w:sz w:val="18"/>
-          <w:szCs w:val="18"/>
-        </w:rPr>
-        <w:t xml:space="preserve">    </w:t>
-      </w:r>
-      <w:r>
-        <w:rPr>
-          <w:rFonts w:ascii="Century Gothic" w:hAnsi="Century Gothic" w:cs="Rod Transparent"/>
-          <w:b/>
-        </w:rPr>
-        <w:t>Continuous Delivery</w:t>
-      </w:r>
-      <w:r>
-        <w:rPr>
-          <w:rFonts w:ascii="Century Gothic" w:hAnsi="Century Gothic" w:cs="Rod Transparent"/>
-          <w:b/>
-          <w:sz w:val="18"/>
-          <w:szCs w:val="18"/>
-        </w:rPr>
-        <w:t xml:space="preserve">    </w:t>
-      </w:r>
-      <w:r>
-        <w:rPr>
-          <w:rFonts w:ascii="Century Gothic" w:hAnsi="Century Gothic" w:cs="Rod Transparent"/>
-          <w:b/>
-        </w:rPr>
-        <w:t>Docker</w:t>
-      </w:r>
-      <w:r>
-        <w:rPr>
-          <w:rFonts w:ascii="Century Gothic" w:hAnsi="Century Gothic" w:cs="Rod Transparent"/>
-          <w:b/>
-          <w:sz w:val="18"/>
-          <w:szCs w:val="18"/>
-        </w:rPr>
-        <w:t xml:space="preserve">  </w:t>
-      </w:r>
-      <w:r>
-        <w:rPr>
-          <w:rFonts w:ascii="Century Gothic" w:hAnsi="Century Gothic" w:cs="Rod Transparent"/>
-          <w:b/>
-          <w:sz w:val="18"/>
-          <w:szCs w:val="18"/>
-        </w:rPr>
-        <w:t xml:space="preserve"> </w:t>
-      </w:r>
-      <w:r>
-        <w:rPr>
-          <w:rFonts w:ascii="Century Gothic" w:hAnsi="Century Gothic" w:cs="Rod Transparent"/>
-          <w:b/>
-          <w:sz w:val="18"/>
-          <w:szCs w:val="18"/>
-        </w:rPr>
-        <w:t xml:space="preserve"> </w:t>
-      </w:r>
-      <w:r>
-        <w:rPr>
-          <w:rFonts w:ascii="Century Gothic" w:hAnsi="Century Gothic" w:cs="Rod Transparent"/>
-          <w:b/>
-        </w:rPr>
-        <w:t>git</w:t>
-      </w:r>
-      <w:r>
-        <w:rPr>
-          <w:rFonts w:ascii="Century Gothic" w:hAnsi="Century Gothic" w:cs="Rod Transparent"/>
-          <w:b/>
-          <w:sz w:val="18"/>
-          <w:szCs w:val="18"/>
-        </w:rPr>
-        <w:t xml:space="preserve"> </w:t>
-      </w:r>
-      <w:r>
-        <w:rPr>
-          <w:rFonts w:ascii="Century Gothic" w:hAnsi="Century Gothic" w:cs="Rod Transparent"/>
-          <w:b/>
-          <w:sz w:val="18"/>
-          <w:szCs w:val="18"/>
-        </w:rPr>
-        <w:t xml:space="preserve"> </w:t>
-      </w:r>
-      <w:r>
-        <w:rPr>
-          <w:rFonts w:ascii="Century Gothic" w:hAnsi="Century Gothic" w:cs="Rod Transparent"/>
-          <w:b/>
-          <w:sz w:val="18"/>
-          <w:szCs w:val="18"/>
-        </w:rPr>
-        <w:t xml:space="preserve">  </w:t>
-      </w:r>
-      <w:proofErr w:type="spellStart"/>
-      <w:r>
-        <w:rPr>
-          <w:rFonts w:ascii="Century Gothic" w:hAnsi="Century Gothic" w:cs="Rod Transparent"/>
-          <w:b/>
-          <w:sz w:val="22"/>
-          <w:szCs w:val="22"/>
-        </w:rPr>
-        <w:t>Graylog</w:t>
-      </w:r>
-      <w:proofErr w:type="spellEnd"/>
-      <w:r>
-        <w:rPr>
-          <w:rFonts w:ascii="Century Gothic" w:hAnsi="Century Gothic" w:cs="Rod Transparent"/>
-          <w:b/>
-          <w:sz w:val="18"/>
-          <w:szCs w:val="18"/>
-        </w:rPr>
-        <w:t xml:space="preserve">    HP ALM   </w:t>
-      </w:r>
-      <w:r>
-        <w:rPr>
-          <w:rFonts w:ascii="Century Gothic" w:hAnsi="Century Gothic" w:cs="Rod Transparent"/>
-          <w:b/>
-          <w:sz w:val="18"/>
-          <w:szCs w:val="18"/>
-        </w:rPr>
-        <w:t xml:space="preserve"> </w:t>
-      </w:r>
-      <w:r>
-        <w:rPr>
-          <w:rFonts w:ascii="Century Gothic" w:hAnsi="Century Gothic" w:cs="Rod Transparent"/>
-          <w:b/>
-        </w:rPr>
-        <w:t>Infrastructure</w:t>
-      </w:r>
-      <w:r>
-        <w:rPr>
-          <w:rFonts w:ascii="Century Gothic" w:hAnsi="Century Gothic" w:cs="Rod Transparent"/>
-          <w:b/>
-          <w:sz w:val="18"/>
-          <w:szCs w:val="18"/>
-        </w:rPr>
-        <w:t xml:space="preserve">    </w:t>
-      </w:r>
-      <w:r>
-        <w:rPr>
-          <w:rFonts w:ascii="Century Gothic" w:hAnsi="Century Gothic" w:cs="Rod Transparent"/>
-          <w:b/>
-          <w:sz w:val="18"/>
-          <w:szCs w:val="18"/>
-        </w:rPr>
-        <w:t xml:space="preserve">java    </w:t>
-      </w:r>
-      <w:r>
-        <w:rPr>
-          <w:rFonts w:ascii="Century Gothic" w:hAnsi="Century Gothic" w:cs="Rod Transparent"/>
-          <w:b/>
-        </w:rPr>
-        <w:t>Jenkins</w:t>
-      </w:r>
-      <w:r>
-        <w:rPr>
-          <w:rFonts w:ascii="Century Gothic" w:hAnsi="Century Gothic" w:cs="Rod Transparent"/>
-          <w:b/>
-          <w:sz w:val="18"/>
-          <w:szCs w:val="18"/>
-        </w:rPr>
-        <w:t xml:space="preserve">    </w:t>
-      </w:r>
-      <w:r>
-        <w:rPr>
-          <w:rFonts w:ascii="Century Gothic" w:hAnsi="Century Gothic" w:cs="Rod Transparent"/>
-          <w:b/>
-          <w:sz w:val="22"/>
-          <w:szCs w:val="22"/>
-        </w:rPr>
-        <w:t>Jira    json</w:t>
-      </w:r>
-      <w:r>
-        <w:rPr>
-          <w:rFonts w:ascii="Century Gothic" w:hAnsi="Century Gothic" w:cs="Rod Transparent"/>
-          <w:b/>
-          <w:sz w:val="18"/>
-          <w:szCs w:val="18"/>
-        </w:rPr>
-        <w:t xml:space="preserve"> </w:t>
-      </w:r>
-      <w:r>
-        <w:rPr>
-          <w:rFonts w:ascii="Century Gothic" w:hAnsi="Century Gothic" w:cs="Rod Transparent"/>
-          <w:b/>
-          <w:sz w:val="18"/>
-          <w:szCs w:val="18"/>
-        </w:rPr>
-        <w:t xml:space="preserve"> </w:t>
-      </w:r>
-      <w:r>
-        <w:rPr>
-          <w:rFonts w:ascii="Century Gothic" w:hAnsi="Century Gothic" w:cs="Rod Transparent"/>
-          <w:b/>
-          <w:sz w:val="18"/>
-          <w:szCs w:val="18"/>
-        </w:rPr>
-        <w:t xml:space="preserve">  </w:t>
-      </w:r>
-      <w:r>
-        <w:rPr>
-          <w:rFonts w:ascii="Century Gothic" w:hAnsi="Century Gothic" w:cs="Rod Transparent"/>
-          <w:b/>
-        </w:rPr>
-        <w:t>Kubernetes</w:t>
-      </w:r>
-      <w:r>
-        <w:rPr>
-          <w:rFonts w:ascii="Century Gothic" w:hAnsi="Century Gothic" w:cs="Rod Transparent"/>
-          <w:b/>
-          <w:sz w:val="18"/>
-          <w:szCs w:val="18"/>
-        </w:rPr>
-        <w:t xml:space="preserve">  </w:t>
-      </w:r>
-      <w:r>
-        <w:rPr>
-          <w:rFonts w:ascii="Century Gothic" w:hAnsi="Century Gothic" w:cs="Rod Transparent"/>
-          <w:b/>
-          <w:sz w:val="18"/>
-          <w:szCs w:val="18"/>
-        </w:rPr>
-        <w:t xml:space="preserve"> </w:t>
-      </w:r>
-      <w:r>
-        <w:rPr>
-          <w:rFonts w:ascii="Century Gothic" w:hAnsi="Century Gothic" w:cs="Rod Transparent"/>
-          <w:b/>
-          <w:sz w:val="18"/>
-          <w:szCs w:val="18"/>
-        </w:rPr>
-        <w:t xml:space="preserve"> </w:t>
-      </w:r>
-      <w:r>
-        <w:rPr>
-          <w:rFonts w:ascii="Century Gothic" w:hAnsi="Century Gothic" w:cs="Rod Transparent"/>
-          <w:b/>
-          <w:sz w:val="18"/>
-          <w:szCs w:val="18"/>
-        </w:rPr>
-        <w:t xml:space="preserve">LaTeX </w:t>
-      </w:r>
-      <w:r>
-        <w:rPr>
-          <w:rFonts w:ascii="Century Gothic" w:hAnsi="Century Gothic" w:cs="Rod Transparent"/>
-          <w:b/>
-          <w:sz w:val="18"/>
-          <w:szCs w:val="18"/>
-        </w:rPr>
-        <w:t xml:space="preserve"> </w:t>
-      </w:r>
-      <w:r>
-        <w:rPr>
-          <w:rFonts w:ascii="Century Gothic" w:hAnsi="Century Gothic" w:cs="Rod Transparent"/>
-          <w:b/>
-          <w:sz w:val="18"/>
-          <w:szCs w:val="18"/>
-        </w:rPr>
-        <w:t xml:space="preserve">  </w:t>
-      </w:r>
-      <w:r>
-        <w:rPr>
-          <w:rFonts w:ascii="Century Gothic" w:hAnsi="Century Gothic" w:cs="Rod Transparent"/>
-          <w:b/>
-          <w:sz w:val="32"/>
-          <w:szCs w:val="28"/>
-        </w:rPr>
-        <w:t>Linux</w:t>
-      </w:r>
-      <w:r>
-        <w:rPr>
-          <w:rFonts w:ascii="Century Gothic" w:hAnsi="Century Gothic" w:cs="Rod Transparent"/>
-          <w:b/>
-          <w:sz w:val="20"/>
-          <w:szCs w:val="20"/>
-        </w:rPr>
-        <w:t xml:space="preserve">  </w:t>
-      </w:r>
-      <w:r>
-        <w:rPr>
-          <w:rFonts w:ascii="Century Gothic" w:hAnsi="Century Gothic" w:cs="Rod Transparent"/>
-          <w:b/>
-          <w:sz w:val="20"/>
-          <w:szCs w:val="20"/>
-        </w:rPr>
-        <w:t xml:space="preserve"> </w:t>
-      </w:r>
-      <w:r>
-        <w:rPr>
-          <w:rFonts w:ascii="Century Gothic" w:hAnsi="Century Gothic" w:cs="Rod Transparent"/>
-          <w:b/>
-          <w:sz w:val="20"/>
-          <w:szCs w:val="20"/>
-        </w:rPr>
-        <w:t xml:space="preserve"> </w:t>
-      </w:r>
-      <w:proofErr w:type="spellStart"/>
-      <w:r>
-        <w:rPr>
-          <w:rFonts w:ascii="Century Gothic" w:hAnsi="Century Gothic" w:cs="Rod Transparent"/>
-          <w:b/>
-          <w:sz w:val="18"/>
-          <w:szCs w:val="18"/>
-        </w:rPr>
-        <w:t>MyBatis</w:t>
-      </w:r>
-      <w:proofErr w:type="spellEnd"/>
-      <w:r>
-        <w:rPr>
-          <w:rFonts w:ascii="Century Gothic" w:hAnsi="Century Gothic" w:cs="Rod Transparent"/>
-          <w:b/>
-          <w:sz w:val="18"/>
-          <w:szCs w:val="18"/>
-        </w:rPr>
-        <w:t xml:space="preserve">    </w:t>
-      </w:r>
-      <w:r>
-        <w:rPr>
-          <w:rFonts w:ascii="Century Gothic" w:hAnsi="Century Gothic" w:cs="Rod Transparent"/>
-          <w:b/>
-          <w:sz w:val="20"/>
-          <w:szCs w:val="20"/>
-        </w:rPr>
-        <w:t>M.S. Office</w:t>
-      </w:r>
-      <w:r>
-        <w:rPr>
-          <w:rFonts w:ascii="Century Gothic" w:hAnsi="Century Gothic" w:cs="Rod Transparent"/>
-          <w:b/>
-          <w:sz w:val="18"/>
-          <w:szCs w:val="18"/>
-        </w:rPr>
-        <w:t xml:space="preserve"> </w:t>
-      </w:r>
-      <w:r>
-        <w:rPr>
-          <w:rFonts w:ascii="Century Gothic" w:hAnsi="Century Gothic" w:cs="Rod Transparent"/>
-          <w:b/>
-          <w:sz w:val="18"/>
-          <w:szCs w:val="18"/>
-        </w:rPr>
-        <w:t xml:space="preserve">   </w:t>
-      </w:r>
-      <w:r>
-        <w:rPr>
-          <w:rFonts w:ascii="Century Gothic" w:hAnsi="Century Gothic" w:cs="Rod Transparent"/>
-          <w:b/>
-          <w:sz w:val="16"/>
-          <w:szCs w:val="16"/>
-        </w:rPr>
-        <w:t xml:space="preserve">MSSM     </w:t>
-      </w:r>
-      <w:r>
-        <w:rPr>
-          <w:rFonts w:ascii="Century Gothic" w:hAnsi="Century Gothic" w:cs="Rod Transparent"/>
-          <w:b/>
-          <w:sz w:val="22"/>
-          <w:szCs w:val="22"/>
-        </w:rPr>
-        <w:t>Nagios</w:t>
-      </w:r>
-      <w:r>
-        <w:rPr>
-          <w:rFonts w:ascii="Century Gothic" w:hAnsi="Century Gothic" w:cs="Rod Transparent"/>
-          <w:b/>
-          <w:sz w:val="18"/>
-          <w:szCs w:val="18"/>
-        </w:rPr>
-        <w:t xml:space="preserve"> </w:t>
-      </w:r>
-      <w:r>
-        <w:rPr>
-          <w:rFonts w:ascii="Century Gothic" w:hAnsi="Century Gothic" w:cs="Rod Transparent"/>
-          <w:b/>
-          <w:sz w:val="18"/>
-          <w:szCs w:val="18"/>
-        </w:rPr>
-        <w:t xml:space="preserve"> </w:t>
-      </w:r>
-      <w:r>
-        <w:rPr>
-          <w:rFonts w:ascii="Century Gothic" w:hAnsi="Century Gothic" w:cs="Rod Transparent"/>
-          <w:b/>
-          <w:sz w:val="18"/>
-          <w:szCs w:val="18"/>
-        </w:rPr>
-        <w:t xml:space="preserve"> </w:t>
-      </w:r>
-      <w:r>
-        <w:rPr>
-          <w:rFonts w:ascii="Century Gothic" w:hAnsi="Century Gothic" w:cs="Rod Transparent"/>
-          <w:b/>
-          <w:sz w:val="18"/>
-          <w:szCs w:val="18"/>
-        </w:rPr>
-        <w:t xml:space="preserve">  </w:t>
-      </w:r>
-      <w:proofErr w:type="spellStart"/>
-      <w:r>
-        <w:rPr>
-          <w:rFonts w:ascii="Century Gothic" w:hAnsi="Century Gothic" w:cs="Rod Transparent"/>
-          <w:b/>
-          <w:sz w:val="22"/>
-          <w:szCs w:val="22"/>
-        </w:rPr>
-        <w:t>NginX</w:t>
-      </w:r>
-      <w:proofErr w:type="spellEnd"/>
-      <w:r>
-        <w:rPr>
-          <w:rFonts w:ascii="Century Gothic" w:hAnsi="Century Gothic" w:cs="Rod Transparent"/>
-          <w:b/>
-          <w:sz w:val="18"/>
-          <w:szCs w:val="18"/>
-        </w:rPr>
-        <w:t xml:space="preserve">   </w:t>
-      </w:r>
-      <w:r>
-        <w:rPr>
-          <w:rFonts w:ascii="Century Gothic" w:hAnsi="Century Gothic" w:cs="Rod Transparent"/>
-          <w:b/>
-          <w:sz w:val="18"/>
-          <w:szCs w:val="18"/>
-        </w:rPr>
-        <w:t xml:space="preserve"> </w:t>
-      </w:r>
-      <w:r>
-        <w:rPr>
-          <w:rFonts w:ascii="Century Gothic" w:hAnsi="Century Gothic" w:cs="Rod Transparent"/>
-          <w:b/>
-          <w:sz w:val="18"/>
-          <w:szCs w:val="18"/>
-        </w:rPr>
-        <w:t xml:space="preserve"> </w:t>
-      </w:r>
-      <w:r>
-        <w:rPr>
-          <w:rFonts w:ascii="Century Gothic" w:hAnsi="Century Gothic" w:cs="Rod Transparent"/>
-          <w:b/>
-          <w:sz w:val="18"/>
-          <w:szCs w:val="18"/>
-        </w:rPr>
-        <w:t xml:space="preserve">Oracle DB     </w:t>
-      </w:r>
-      <w:r>
-        <w:rPr>
-          <w:rFonts w:ascii="Century Gothic" w:hAnsi="Century Gothic" w:cs="Rod Transparent"/>
-          <w:b/>
-        </w:rPr>
-        <w:t>Pipeline Management</w:t>
-      </w:r>
-      <w:r>
-        <w:rPr>
-          <w:rFonts w:ascii="Century Gothic" w:hAnsi="Century Gothic" w:cs="Rod Transparent"/>
-          <w:b/>
-          <w:sz w:val="18"/>
-          <w:szCs w:val="18"/>
-        </w:rPr>
-        <w:t xml:space="preserve">  </w:t>
-      </w:r>
-      <w:r>
-        <w:rPr>
-          <w:rFonts w:ascii="Century Gothic" w:hAnsi="Century Gothic" w:cs="Rod Transparent"/>
-          <w:b/>
-          <w:sz w:val="18"/>
-          <w:szCs w:val="18"/>
-        </w:rPr>
-        <w:t xml:space="preserve"> </w:t>
-      </w:r>
-      <w:r>
-        <w:rPr>
-          <w:rFonts w:ascii="Century Gothic" w:hAnsi="Century Gothic" w:cs="Rod Transparent"/>
-          <w:b/>
-          <w:sz w:val="18"/>
-          <w:szCs w:val="18"/>
-        </w:rPr>
-        <w:t xml:space="preserve">  </w:t>
-      </w:r>
-      <w:r>
-        <w:rPr>
-          <w:rFonts w:ascii="Century Gothic" w:hAnsi="Century Gothic" w:cs="Rod Transparent"/>
-          <w:b/>
-          <w:sz w:val="20"/>
-          <w:szCs w:val="20"/>
-        </w:rPr>
-        <w:t>Postgres</w:t>
-      </w:r>
-      <w:r>
-        <w:rPr>
-          <w:rFonts w:ascii="Century Gothic" w:hAnsi="Century Gothic" w:cs="Rod Transparent"/>
-          <w:b/>
-          <w:sz w:val="18"/>
-          <w:szCs w:val="18"/>
-        </w:rPr>
-        <w:t xml:space="preserve"> </w:t>
-      </w:r>
-      <w:r>
-        <w:rPr>
-          <w:rFonts w:ascii="Century Gothic" w:hAnsi="Century Gothic" w:cs="Rod Transparent"/>
-          <w:b/>
-          <w:sz w:val="18"/>
-          <w:szCs w:val="18"/>
-        </w:rPr>
-        <w:t xml:space="preserve"> </w:t>
-      </w:r>
-      <w:r>
-        <w:rPr>
-          <w:rFonts w:ascii="Century Gothic" w:hAnsi="Century Gothic" w:cs="Rod Transparent"/>
-          <w:b/>
-          <w:sz w:val="18"/>
-          <w:szCs w:val="18"/>
-        </w:rPr>
-        <w:t xml:space="preserve"> </w:t>
-      </w:r>
-      <w:r>
-        <w:rPr>
-          <w:rFonts w:ascii="Century Gothic" w:hAnsi="Century Gothic" w:cs="Rod Transparent"/>
-          <w:b/>
-          <w:sz w:val="18"/>
-          <w:szCs w:val="18"/>
-        </w:rPr>
-        <w:t xml:space="preserve">  PowerShell</w:t>
-      </w:r>
-      <w:r>
-        <w:rPr>
-          <w:rFonts w:ascii="Century Gothic" w:hAnsi="Century Gothic" w:cs="Rod Transparent"/>
-          <w:b/>
-          <w:sz w:val="18"/>
-          <w:szCs w:val="18"/>
-        </w:rPr>
-        <w:t xml:space="preserve"> </w:t>
-      </w:r>
-      <w:r>
-        <w:rPr>
-          <w:rFonts w:ascii="Century Gothic" w:hAnsi="Century Gothic" w:cs="Rod Transparent"/>
-          <w:b/>
-          <w:sz w:val="18"/>
-          <w:szCs w:val="18"/>
-        </w:rPr>
-        <w:t xml:space="preserve"> </w:t>
-      </w:r>
-      <w:r>
-        <w:rPr>
-          <w:rFonts w:ascii="Century Gothic" w:hAnsi="Century Gothic" w:cs="Rod Transparent"/>
-          <w:b/>
-          <w:sz w:val="18"/>
-          <w:szCs w:val="18"/>
-        </w:rPr>
-        <w:t xml:space="preserve">   </w:t>
-      </w:r>
-      <w:proofErr w:type="spellStart"/>
-      <w:r>
-        <w:rPr>
-          <w:rFonts w:ascii="Century Gothic" w:hAnsi="Century Gothic" w:cs="Rod Transparent"/>
-          <w:b/>
-          <w:sz w:val="28"/>
-          <w:szCs w:val="26"/>
-        </w:rPr>
-        <w:t>RegEx</w:t>
-      </w:r>
-      <w:proofErr w:type="spellEnd"/>
-      <w:r>
-        <w:rPr>
-          <w:rFonts w:ascii="Century Gothic" w:hAnsi="Century Gothic" w:cs="Rod Transparent"/>
-          <w:b/>
-          <w:sz w:val="22"/>
-          <w:szCs w:val="22"/>
-        </w:rPr>
-        <w:t xml:space="preserve">   </w:t>
-      </w:r>
-      <w:r>
-        <w:rPr>
-          <w:rFonts w:ascii="Century Gothic" w:hAnsi="Century Gothic" w:cs="Rod Transparent"/>
-          <w:b/>
-          <w:sz w:val="22"/>
-          <w:szCs w:val="22"/>
-        </w:rPr>
-        <w:t xml:space="preserve"> </w:t>
-      </w:r>
-      <w:r>
-        <w:rPr>
-          <w:rFonts w:ascii="Century Gothic" w:hAnsi="Century Gothic" w:cs="Rod Transparent"/>
-          <w:b/>
-          <w:sz w:val="22"/>
-          <w:szCs w:val="22"/>
-        </w:rPr>
-        <w:t xml:space="preserve"> </w:t>
-      </w:r>
-      <w:r>
-        <w:rPr>
-          <w:rFonts w:ascii="Century Gothic" w:hAnsi="Century Gothic" w:cs="Rod Transparent"/>
-          <w:b/>
-        </w:rPr>
-        <w:t>Release Management</w:t>
-      </w:r>
-      <w:r>
-        <w:rPr>
-          <w:rFonts w:ascii="Century Gothic" w:hAnsi="Century Gothic" w:cs="Rod Transparent"/>
-          <w:b/>
-          <w:sz w:val="18"/>
-          <w:szCs w:val="18"/>
-        </w:rPr>
-        <w:t xml:space="preserve">  </w:t>
-      </w:r>
-      <w:r>
-        <w:rPr>
-          <w:rFonts w:ascii="Century Gothic" w:hAnsi="Century Gothic" w:cs="Rod Transparent"/>
-          <w:b/>
-          <w:sz w:val="18"/>
-          <w:szCs w:val="18"/>
-        </w:rPr>
-        <w:t xml:space="preserve"> </w:t>
-      </w:r>
-      <w:r>
-        <w:rPr>
-          <w:rFonts w:ascii="Century Gothic" w:hAnsi="Century Gothic" w:cs="Rod Transparent"/>
-          <w:b/>
-          <w:sz w:val="18"/>
-          <w:szCs w:val="18"/>
-        </w:rPr>
-        <w:t xml:space="preserve"> </w:t>
-      </w:r>
-      <w:r>
-        <w:rPr>
-          <w:rFonts w:ascii="Century Gothic" w:hAnsi="Century Gothic" w:cs="Rod Transparent"/>
-          <w:b/>
-          <w:sz w:val="18"/>
-          <w:szCs w:val="18"/>
-        </w:rPr>
-        <w:t xml:space="preserve"> </w:t>
-      </w:r>
-      <w:r>
-        <w:rPr>
-          <w:rFonts w:ascii="Century Gothic" w:hAnsi="Century Gothic" w:cs="Rod Transparent"/>
-          <w:b/>
-          <w:sz w:val="32"/>
-          <w:szCs w:val="28"/>
-        </w:rPr>
-        <w:t>Shell</w:t>
-      </w:r>
-      <w:r>
-        <w:rPr>
-          <w:rFonts w:ascii="Century Gothic" w:hAnsi="Century Gothic" w:cs="Rod Transparent"/>
-          <w:b/>
-          <w:sz w:val="18"/>
-          <w:szCs w:val="18"/>
-        </w:rPr>
-        <w:t xml:space="preserve">  </w:t>
-      </w:r>
-      <w:r>
-        <w:rPr>
-          <w:rFonts w:ascii="Century Gothic" w:hAnsi="Century Gothic" w:cs="Rod Transparent"/>
-          <w:b/>
-          <w:sz w:val="18"/>
-          <w:szCs w:val="18"/>
-        </w:rPr>
-        <w:t xml:space="preserve"> </w:t>
-      </w:r>
-      <w:r>
-        <w:rPr>
-          <w:rFonts w:ascii="Century Gothic" w:hAnsi="Century Gothic" w:cs="Rod Transparent"/>
-          <w:b/>
-          <w:sz w:val="18"/>
-          <w:szCs w:val="18"/>
-        </w:rPr>
-        <w:t xml:space="preserve"> </w:t>
-      </w:r>
-      <w:r>
-        <w:rPr>
-          <w:rFonts w:ascii="Century Gothic" w:hAnsi="Century Gothic" w:cs="Rod Transparent"/>
-          <w:b/>
-          <w:sz w:val="18"/>
-          <w:szCs w:val="18"/>
-        </w:rPr>
-        <w:t xml:space="preserve"> </w:t>
-      </w:r>
-      <w:r>
-        <w:rPr>
-          <w:rFonts w:ascii="Century Gothic" w:hAnsi="Century Gothic" w:cs="Rod Transparent"/>
-          <w:b/>
-        </w:rPr>
-        <w:t>SQL</w:t>
-      </w:r>
-      <w:r>
-        <w:rPr>
-          <w:rFonts w:ascii="Century Gothic" w:hAnsi="Century Gothic" w:cs="Rod Transparent"/>
-          <w:b/>
-          <w:sz w:val="18"/>
-          <w:szCs w:val="18"/>
-        </w:rPr>
-        <w:t xml:space="preserve"> </w:t>
-      </w:r>
-      <w:r>
-        <w:rPr>
-          <w:rFonts w:ascii="Century Gothic" w:hAnsi="Century Gothic" w:cs="Rod Transparent"/>
-          <w:b/>
-          <w:sz w:val="18"/>
-          <w:szCs w:val="18"/>
-        </w:rPr>
-        <w:t xml:space="preserve"> </w:t>
-      </w:r>
-      <w:r>
-        <w:rPr>
-          <w:rFonts w:ascii="Century Gothic" w:hAnsi="Century Gothic" w:cs="Rod Transparent"/>
-          <w:b/>
-          <w:sz w:val="18"/>
-          <w:szCs w:val="18"/>
-        </w:rPr>
-        <w:t xml:space="preserve"> </w:t>
-      </w:r>
-      <w:r>
-        <w:rPr>
-          <w:rFonts w:ascii="Century Gothic" w:hAnsi="Century Gothic" w:cs="Rod Transparent"/>
-          <w:b/>
-          <w:sz w:val="18"/>
-          <w:szCs w:val="18"/>
-        </w:rPr>
-        <w:t xml:space="preserve"> </w:t>
-      </w:r>
-      <w:r>
-        <w:rPr>
-          <w:rFonts w:ascii="Century Gothic" w:hAnsi="Century Gothic" w:cs="Rod Transparent"/>
-          <w:b/>
-          <w:sz w:val="18"/>
-          <w:szCs w:val="18"/>
-        </w:rPr>
-        <w:t xml:space="preserve"> </w:t>
-      </w:r>
-      <w:r>
-        <w:rPr>
-          <w:rFonts w:ascii="Century Gothic" w:hAnsi="Century Gothic" w:cs="Rod Transparent"/>
-          <w:b/>
-        </w:rPr>
-        <w:t>Terraform</w:t>
-      </w:r>
-      <w:r>
-        <w:rPr>
-          <w:rFonts w:ascii="Century Gothic" w:hAnsi="Century Gothic" w:cs="Rod Transparent"/>
-          <w:b/>
-          <w:sz w:val="18"/>
-          <w:szCs w:val="18"/>
-        </w:rPr>
-        <w:t xml:space="preserve"> </w:t>
-      </w:r>
-      <w:r>
-        <w:rPr>
-          <w:rFonts w:ascii="Century Gothic" w:hAnsi="Century Gothic" w:cs="Rod Transparent"/>
-          <w:b/>
-          <w:sz w:val="18"/>
-          <w:szCs w:val="18"/>
-        </w:rPr>
-        <w:t xml:space="preserve"> </w:t>
-      </w:r>
-      <w:r>
-        <w:rPr>
-          <w:rFonts w:ascii="Century Gothic" w:hAnsi="Century Gothic" w:cs="Rod Transparent"/>
-          <w:b/>
-          <w:sz w:val="18"/>
-          <w:szCs w:val="18"/>
-        </w:rPr>
-        <w:t xml:space="preserve"> </w:t>
-      </w:r>
-      <w:r>
-        <w:rPr>
-          <w:rFonts w:ascii="Century Gothic" w:hAnsi="Century Gothic" w:cs="Rod Transparent"/>
-          <w:b/>
-          <w:sz w:val="18"/>
-          <w:szCs w:val="18"/>
-        </w:rPr>
-        <w:t xml:space="preserve"> </w:t>
-      </w:r>
-      <w:r>
-        <w:rPr>
-          <w:rFonts w:ascii="Century Gothic" w:hAnsi="Century Gothic" w:cs="Rod Transparent"/>
-          <w:b/>
-          <w:sz w:val="18"/>
-          <w:szCs w:val="18"/>
-        </w:rPr>
-        <w:t xml:space="preserve"> </w:t>
-      </w:r>
-      <w:r>
-        <w:rPr>
-          <w:rFonts w:ascii="Century Gothic" w:hAnsi="Century Gothic" w:cs="Rod Transparent"/>
-          <w:b/>
-          <w:sz w:val="32"/>
-          <w:szCs w:val="28"/>
-        </w:rPr>
-        <w:t>Unix</w:t>
-      </w:r>
-      <w:r>
-        <w:rPr>
-          <w:rFonts w:ascii="Century Gothic" w:hAnsi="Century Gothic" w:cs="Rod Transparent"/>
-          <w:b/>
-          <w:sz w:val="18"/>
-          <w:szCs w:val="18"/>
-        </w:rPr>
-        <w:t xml:space="preserve"> </w:t>
-      </w:r>
-      <w:r>
-        <w:rPr>
-          <w:rFonts w:ascii="Century Gothic" w:hAnsi="Century Gothic" w:cs="Rod Transparent"/>
-          <w:b/>
-          <w:sz w:val="18"/>
-          <w:szCs w:val="18"/>
-        </w:rPr>
-        <w:t xml:space="preserve"> </w:t>
-      </w:r>
-      <w:r>
-        <w:rPr>
-          <w:rFonts w:ascii="Century Gothic" w:hAnsi="Century Gothic" w:cs="Rod Transparent"/>
-          <w:b/>
-          <w:sz w:val="18"/>
-          <w:szCs w:val="18"/>
-        </w:rPr>
-        <w:t xml:space="preserve"> </w:t>
-      </w:r>
-      <w:r>
-        <w:rPr>
-          <w:rFonts w:ascii="Century Gothic" w:hAnsi="Century Gothic" w:cs="Rod Transparent"/>
-          <w:b/>
-          <w:sz w:val="18"/>
-          <w:szCs w:val="18"/>
-        </w:rPr>
-        <w:t xml:space="preserve"> </w:t>
-      </w:r>
-      <w:r>
-        <w:rPr>
-          <w:rFonts w:ascii="Century Gothic" w:hAnsi="Century Gothic" w:cs="Rod Transparent"/>
-          <w:b/>
-          <w:sz w:val="18"/>
-          <w:szCs w:val="18"/>
-        </w:rPr>
-        <w:t xml:space="preserve"> </w:t>
-      </w:r>
-      <w:r>
-        <w:rPr>
-          <w:rFonts w:ascii="Century Gothic" w:hAnsi="Century Gothic" w:cs="Rod Transparent"/>
-          <w:b/>
-          <w:sz w:val="22"/>
-          <w:szCs w:val="22"/>
-        </w:rPr>
-        <w:t>Windows</w:t>
-      </w:r>
-      <w:r>
-        <w:rPr>
-          <w:rFonts w:ascii="Century Gothic" w:hAnsi="Century Gothic" w:cs="Rod Transparent"/>
-          <w:b/>
-          <w:sz w:val="18"/>
-          <w:szCs w:val="18"/>
-        </w:rPr>
-        <w:t xml:space="preserve">   </w:t>
-      </w:r>
-      <w:r>
-        <w:rPr>
-          <w:rFonts w:ascii="Century Gothic" w:hAnsi="Century Gothic" w:cs="Rod Transparent"/>
-          <w:b/>
-          <w:sz w:val="18"/>
-          <w:szCs w:val="18"/>
-        </w:rPr>
-        <w:t xml:space="preserve">  </w:t>
-      </w:r>
-      <w:r>
-        <w:rPr>
-          <w:rFonts w:ascii="Century Gothic" w:hAnsi="Century Gothic" w:cs="Rod Transparent"/>
-          <w:b/>
-          <w:sz w:val="18"/>
-          <w:szCs w:val="18"/>
-        </w:rPr>
-        <w:t xml:space="preserve">Wolfram </w:t>
-      </w:r>
-      <w:proofErr w:type="spellStart"/>
-      <w:r>
-        <w:rPr>
-          <w:rFonts w:ascii="Century Gothic" w:hAnsi="Century Gothic" w:cs="Rod Transparent"/>
-          <w:b/>
-          <w:sz w:val="18"/>
-          <w:szCs w:val="18"/>
-        </w:rPr>
-        <w:t>Mathmatica</w:t>
-      </w:r>
-      <w:proofErr w:type="spellEnd"/>
-      <w:r>
-        <w:rPr>
-          <w:rFonts w:ascii="Century Gothic" w:hAnsi="Century Gothic" w:cs="Rod Transparent"/>
-          <w:b/>
-          <w:sz w:val="18"/>
-          <w:szCs w:val="18"/>
-        </w:rPr>
-        <w:t xml:space="preserve"> </w:t>
-      </w:r>
-      <w:r>
-        <w:rPr>
-          <w:rFonts w:ascii="Century Gothic" w:hAnsi="Century Gothic" w:cs="Rod Transparent"/>
-          <w:b/>
-          <w:sz w:val="18"/>
-          <w:szCs w:val="18"/>
-        </w:rPr>
-        <w:t xml:space="preserve">    </w:t>
-      </w:r>
-      <w:proofErr w:type="spellStart"/>
-      <w:r>
-        <w:rPr>
-          <w:rFonts w:ascii="Century Gothic" w:hAnsi="Century Gothic" w:cs="Rod Transparent"/>
-          <w:b/>
-          <w:sz w:val="22"/>
-          <w:szCs w:val="22"/>
-        </w:rPr>
-        <w:t>yaml</w:t>
-      </w:r>
-      <w:proofErr w:type="spellEnd"/>
-    </w:p>
-    <w:p>
-      <w:pPr>
-        <w:pStyle w:val="Title"/>
-        <w:rPr>
-          <w:lang w:val="en-US"/>
-        </w:rPr>
-      </w:pPr>
-      <w:r>
-        <w:rPr>
-          <w:lang w:val="en-US"/>
-        </w:rPr>
         <w:t>Education</w:t>
       </w:r>
     </w:p>
@@ -4554,15 +4235,9 @@
     </w:p>
     <w:p>
       <w:pPr>
-        <w:pStyle w:val="Title"/>
-        <w:rPr>
-          <w:lang w:val="en-US"/>
-        </w:rPr>
+        <w:pStyle w:val="Section"/>
       </w:pPr>
       <w:r>
-        <w:rPr>
-          <w:lang w:val="en-US"/>
-        </w:rPr>
         <w:t>Personal Skills</w:t>
       </w:r>
     </w:p>
@@ -4726,7 +4401,7 @@
           <v:shape id="_x0000_i1025" type="#_x0000_t75" style="width:333.3pt;height:83.65pt" o:ole="">
             <v:imagedata r:id="rId25" o:title=""/>
           </v:shape>
-          <o:OLEObject Type="Embed" ProgID="Excel.Sheet.12" ShapeID="_x0000_i1025" DrawAspect="Content" ObjectID="_1682329693" r:id="rId26"/>
+          <o:OLEObject Type="Embed" ProgID="Excel.Sheet.12" ShapeID="_x0000_i1025" DrawAspect="Content" ObjectID="_1711137623" r:id="rId26"/>
         </w:object>
       </w:r>
       <w:r>
@@ -4967,27 +4642,7 @@
           <w:szCs w:val="18"/>
           <w:lang w:val="en-US"/>
         </w:rPr>
-        <w:t xml:space="preserve">B1; </w:t>
-      </w:r>
-      <w:proofErr w:type="spellStart"/>
-      <w:r>
-        <w:rPr>
-          <w:rFonts w:ascii="Century Gothic" w:hAnsi="Century Gothic" w:cs="Rod Transparent"/>
-          <w:sz w:val="18"/>
-          <w:szCs w:val="18"/>
-          <w:lang w:val="en-US"/>
-        </w:rPr>
-        <w:t>Potugal</w:t>
-      </w:r>
-      <w:proofErr w:type="spellEnd"/>
-      <w:r>
-        <w:rPr>
-          <w:rFonts w:ascii="Century Gothic" w:hAnsi="Century Gothic" w:cs="Rod Transparent"/>
-          <w:sz w:val="18"/>
-          <w:szCs w:val="18"/>
-          <w:lang w:val="en-US"/>
-        </w:rPr>
-        <w:t xml:space="preserve"> – Jun, 2010.</w:t>
+        <w:t>B1; Potugal – Jun, 2010.</w:t>
       </w:r>
     </w:p>
     <w:p>
@@ -5586,14 +5241,26 @@
     </w:p>
     <w:p>
       <w:pPr>
-        <w:pStyle w:val="Title"/>
+        <w:pStyle w:val="Section"/>
+        <w:rPr>
+          <w:lang w:val="pt-PT"/>
+        </w:rPr>
       </w:pPr>
-      <w:r>
+      <w:proofErr w:type="spellStart"/>
+      <w:r>
+        <w:rPr>
+          <w:lang w:val="pt-PT"/>
+        </w:rPr>
+        <w:lastRenderedPageBreak/>
         <w:t>Volunt</w:t>
       </w:r>
       <w:r>
+        <w:rPr>
+          <w:lang w:val="pt-PT"/>
+        </w:rPr>
         <w:t>eering</w:t>
       </w:r>
+      <w:proofErr w:type="spellEnd"/>
     </w:p>
     <w:p>
       <w:pPr>
@@ -5834,6 +5501,49 @@
           <w:szCs w:val="18"/>
           <w:lang w:val="pt-PT"/>
         </w:rPr>
+        <w:t>,</w:t>
+      </w:r>
+      <w:r>
+        <w:rPr>
+          <w:rFonts w:ascii="Century Gothic" w:hAnsi="Century Gothic" w:cs="Rod Transparent"/>
+          <w:sz w:val="18"/>
+          <w:szCs w:val="18"/>
+          <w:lang w:val="pt-PT"/>
+        </w:rPr>
+        <w:t xml:space="preserve"> </w:t>
+      </w:r>
+      <w:r>
+        <w:rPr>
+          <w:rFonts w:ascii="Century Gothic" w:hAnsi="Century Gothic" w:cs="Rod Transparent"/>
+          <w:i/>
+          <w:iCs/>
+          <w:sz w:val="18"/>
+          <w:szCs w:val="18"/>
+          <w:lang w:val="pt-PT"/>
+        </w:rPr>
+        <w:t xml:space="preserve">Lar Maria </w:t>
+      </w:r>
+      <w:proofErr w:type="spellStart"/>
+      <w:proofErr w:type="gramStart"/>
+      <w:r>
+        <w:rPr>
+          <w:rFonts w:ascii="Century Gothic" w:hAnsi="Century Gothic" w:cs="Rod Transparent"/>
+          <w:i/>
+          <w:iCs/>
+          <w:sz w:val="18"/>
+          <w:szCs w:val="18"/>
+          <w:lang w:val="pt-PT"/>
+        </w:rPr>
+        <w:t>Droste</w:t>
+      </w:r>
+      <w:proofErr w:type="spellEnd"/>
+      <w:r>
+        <w:rPr>
+          <w:rFonts w:ascii="Century Gothic" w:hAnsi="Century Gothic" w:cs="Rod Transparent"/>
+          <w:sz w:val="18"/>
+          <w:szCs w:val="18"/>
+          <w:lang w:val="pt-PT"/>
+        </w:rPr>
         <w:t xml:space="preserve">, </w:t>
       </w:r>
       <w:r>
@@ -5843,7 +5553,28 @@
           <w:szCs w:val="18"/>
           <w:lang w:val="pt-PT"/>
         </w:rPr>
-        <w:t>inter alia</w:t>
+        <w:t xml:space="preserve"> </w:t>
+      </w:r>
+      <w:proofErr w:type="spellStart"/>
+      <w:r>
+        <w:rPr>
+          <w:rFonts w:ascii="Century Gothic" w:hAnsi="Century Gothic" w:cs="Rod Transparent"/>
+          <w:sz w:val="18"/>
+          <w:szCs w:val="18"/>
+          <w:lang w:val="pt-PT"/>
+        </w:rPr>
+        <w:t>inter</w:t>
+      </w:r>
+      <w:proofErr w:type="spellEnd"/>
+      <w:proofErr w:type="gramEnd"/>
+      <w:r>
+        <w:rPr>
+          <w:rFonts w:ascii="Century Gothic" w:hAnsi="Century Gothic" w:cs="Rod Transparent"/>
+          <w:sz w:val="18"/>
+          <w:szCs w:val="18"/>
+          <w:lang w:val="pt-PT"/>
+        </w:rPr>
+        <w:t xml:space="preserve"> alia</w:t>
       </w:r>
       <w:r>
         <w:rPr>
@@ -5862,7 +5593,6 @@
         <w:jc w:val="both"/>
         <w:rPr>
           <w:rFonts w:ascii="Century Gothic" w:hAnsi="Century Gothic" w:cs="Rod Transparent"/>
-          <w:i/>
           <w:sz w:val="18"/>
           <w:szCs w:val="18"/>
           <w:lang w:val="en-US"/>
@@ -6103,19 +5833,16 @@
         </w:rPr>
         <w:t>.</w:t>
       </w:r>
-    </w:p>
-    <w:p>
-      <w:pPr>
-        <w:spacing w:after="80" w:line="200" w:lineRule="exact"/>
-        <w:ind w:left="425" w:hanging="425"/>
-        <w:jc w:val="both"/>
-        <w:rPr>
-          <w:rFonts w:ascii="Century Gothic" w:hAnsi="Century Gothic" w:cs="Rod Transparent"/>
-          <w:sz w:val="18"/>
-          <w:szCs w:val="18"/>
-          <w:lang w:val="en-US"/>
-        </w:rPr>
-      </w:pPr>
+      <w:r>
+        <w:rPr>
+          <w:rFonts w:ascii="Century Gothic" w:hAnsi="Century Gothic" w:cs="Rod Transparent"/>
+          <w:i/>
+          <w:sz w:val="18"/>
+          <w:szCs w:val="18"/>
+          <w:lang w:val="en-US"/>
+        </w:rPr>
+        <w:br w:type="column"/>
+      </w:r>
       <w:r>
         <w:rPr>
           <w:rFonts w:ascii="Century Gothic" w:hAnsi="Century Gothic" w:cs="Rod Transparent"/>
@@ -6773,7 +6500,7 @@
               <v:stroke joinstyle="miter"/>
               <v:path gradientshapeok="t" o:connecttype="rect"/>
             </v:shapetype>
-            <v:shape id="Caixa de Texto 2" o:spid="_x0000_s1030" type="#_x0000_t202" style="position:absolute;left:0;text-align:left;margin-left:493.1pt;margin-top:-1.1pt;width:28.5pt;height:19pt;z-index:251665408;visibility:visible;mso-wrap-style:square;mso-width-percent:0;mso-height-percent:0;mso-wrap-distance-left:9pt;mso-wrap-distance-top:0;mso-wrap-distance-right:9pt;mso-wrap-distance-bottom:0;mso-position-horizontal:absolute;mso-position-horizontal-relative:text;mso-position-vertical:absolute;mso-position-vertical-relative:text;mso-width-percent:0;mso-height-percent:0;mso-width-relative:margin;mso-height-relative:margin;v-text-anchor:top" o:gfxdata="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" filled="f" stroked="f">
+            <v:shape id="Caixa de Texto 2" o:spid="_x0000_s1030" type="#_x0000_t202" style="position:absolute;left:0;text-align:left;margin-left:493.1pt;margin-top:-1.1pt;width:28.5pt;height:19pt;z-index:251665408;visibility:visible;mso-wrap-style:square;mso-width-percent:0;mso-height-percent:0;mso-wrap-distance-left:9pt;mso-wrap-distance-top:0;mso-wrap-distance-right:9pt;mso-wrap-distance-bottom:0;mso-position-horizontal:absolute;mso-position-horizontal-relative:text;mso-position-vertical:absolute;mso-position-vertical-relative:text;mso-width-percent:0;mso-height-percent:0;mso-width-relative:margin;mso-height-relative:margin;v-text-anchor:top" o:gfxdata="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" filled="f" stroked="f">
               <v:textbox>
                 <w:txbxContent>
                   <w:p>
@@ -7005,7 +6732,7 @@
         <w:sz w:val="12"/>
         <w:lang w:val="pt-PT"/>
       </w:rPr>
-      <w:t>12/05/2021</w:t>
+      <w:t>10/04/2022</w:t>
     </w:r>
     <w:r>
       <w:rPr>
@@ -7210,7 +6937,7 @@
               <v:stroke joinstyle="miter"/>
               <v:path gradientshapeok="t" o:connecttype="rect"/>
             </v:shapetype>
-            <v:shape id="_x0000_s1031" type="#_x0000_t202" style="position:absolute;left:0;text-align:left;margin-left:493.1pt;margin-top:-1.1pt;width:28.5pt;height:19pt;z-index:251674624;visibility:visible;mso-wrap-style:square;mso-width-percent:0;mso-height-percent:0;mso-wrap-distance-left:9pt;mso-wrap-distance-top:0;mso-wrap-distance-right:9pt;mso-wrap-distance-bottom:0;mso-position-horizontal:absolute;mso-position-horizontal-relative:text;mso-position-vertical:absolute;mso-position-vertical-relative:text;mso-width-percent:0;mso-height-percent:0;mso-width-relative:margin;mso-height-relative:margin;v-text-anchor:top" o:gfxdata="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" filled="f" stroked="f">
+            <v:shape id="_x0000_s1031" type="#_x0000_t202" style="position:absolute;left:0;text-align:left;margin-left:493.1pt;margin-top:-1.1pt;width:28.5pt;height:19pt;z-index:251674624;visibility:visible;mso-wrap-style:square;mso-width-percent:0;mso-height-percent:0;mso-wrap-distance-left:9pt;mso-wrap-distance-top:0;mso-wrap-distance-right:9pt;mso-wrap-distance-bottom:0;mso-position-horizontal:absolute;mso-position-horizontal-relative:text;mso-position-vertical:absolute;mso-position-vertical-relative:text;mso-width-percent:0;mso-height-percent:0;mso-width-relative:margin;mso-height-relative:margin;v-text-anchor:top" o:gfxdata="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" filled="f" stroked="f">
               <v:textbox>
                 <w:txbxContent>
                   <w:p>
@@ -7506,7 +7233,7 @@
         <w:sz w:val="12"/>
         <w:lang w:val="pt-PT"/>
       </w:rPr>
-      <w:t>12/05/2021</w:t>
+      <w:t>10/04/2022</w:t>
     </w:r>
     <w:r>
       <w:rPr>
@@ -8195,22 +7922,22 @@
       </w:pPr>
     </w:lvl>
   </w:abstractNum>
-  <w:num w:numId="1">
+  <w:num w:numId="1" w16cid:durableId="1737507925">
     <w:abstractNumId w:val="1"/>
   </w:num>
-  <w:num w:numId="2">
+  <w:num w:numId="2" w16cid:durableId="71440285">
     <w:abstractNumId w:val="3"/>
   </w:num>
-  <w:num w:numId="3">
+  <w:num w:numId="3" w16cid:durableId="1009794534">
     <w:abstractNumId w:val="0"/>
   </w:num>
-  <w:num w:numId="4">
+  <w:num w:numId="4" w16cid:durableId="2114860697">
     <w:abstractNumId w:val="2"/>
   </w:num>
-  <w:num w:numId="5">
+  <w:num w:numId="5" w16cid:durableId="243998197">
     <w:abstractNumId w:val="4"/>
   </w:num>
-  <w:num w:numId="6">
+  <w:num w:numId="6" w16cid:durableId="1201555543">
     <w:abstractNumId w:val="5"/>
   </w:num>
 </w:numbering>
@@ -9220,6 +8947,147 @@
       <w:shd w:val="clear" w:color="auto" w:fill="E1DFDD"/>
     </w:rPr>
   </w:style>
+  <w:style w:type="character" w:customStyle="1" w:styleId="white-space-pre">
+    <w:name w:val="white-space-pre"/>
+    <w:basedOn w:val="DefaultParagraphFont"/>
+    <w:rsid w:val="00414911"/>
+  </w:style>
+  <w:style w:type="paragraph" w:customStyle="1" w:styleId="Company">
+    <w:name w:val="Company"/>
+    <w:basedOn w:val="Normal"/>
+    <w:link w:val="CompanyChar"/>
+    <w:qFormat/>
+    <w:rsid w:val="00B52F70"/>
+    <w:pPr>
+      <w:spacing w:before="360" w:line="200" w:lineRule="exact"/>
+      <w:ind w:left="425" w:hanging="425"/>
+      <w:jc w:val="both"/>
+    </w:pPr>
+    <w:rPr>
+      <w:rFonts w:ascii="Century Gothic" w:hAnsi="Century Gothic" w:cs="Rod Transparent"/>
+      <w:b/>
+      <w:sz w:val="18"/>
+      <w:szCs w:val="18"/>
+      <w:u w:val="single"/>
+      <w:lang w:val="en-US"/>
+    </w:rPr>
+  </w:style>
+  <w:style w:type="paragraph" w:customStyle="1" w:styleId="Section">
+    <w:name w:val="Section"/>
+    <w:basedOn w:val="Title"/>
+    <w:link w:val="SectionChar"/>
+    <w:qFormat/>
+    <w:rsid w:val="004C6DFA"/>
+    <w:pPr>
+      <w:spacing w:before="360"/>
+    </w:pPr>
+    <w:rPr>
+      <w:lang w:val="en-US"/>
+    </w:rPr>
+  </w:style>
+  <w:style w:type="character" w:customStyle="1" w:styleId="CompanyChar">
+    <w:name w:val="Company Char"/>
+    <w:basedOn w:val="DefaultParagraphFont"/>
+    <w:link w:val="Company"/>
+    <w:rsid w:val="00B52F70"/>
+    <w:rPr>
+      <w:rFonts w:ascii="Century Gothic" w:eastAsia="Times New Roman" w:hAnsi="Century Gothic" w:cs="Rod Transparent"/>
+      <w:b/>
+      <w:sz w:val="18"/>
+      <w:szCs w:val="18"/>
+      <w:u w:val="single"/>
+      <w:lang w:val="en-US" w:eastAsia="de-DE"/>
+    </w:rPr>
+  </w:style>
+  <w:style w:type="character" w:customStyle="1" w:styleId="lt-line-clampraw-line">
+    <w:name w:val="lt-line-clamp__raw-line"/>
+    <w:basedOn w:val="DefaultParagraphFont"/>
+    <w:rsid w:val="007D0F5E"/>
+  </w:style>
+  <w:style w:type="character" w:customStyle="1" w:styleId="SectionChar">
+    <w:name w:val="Section Char"/>
+    <w:basedOn w:val="TitleChar"/>
+    <w:link w:val="Section"/>
+    <w:rsid w:val="004C6DFA"/>
+    <w:rPr>
+      <w:rFonts w:ascii="Century Gothic" w:eastAsiaTheme="majorEastAsia" w:hAnsi="Century Gothic" w:cstheme="majorBidi"/>
+      <w:b/>
+      <w:color w:val="000000" w:themeColor="text1"/>
+      <w:spacing w:val="5"/>
+      <w:kern w:val="28"/>
+      <w:sz w:val="24"/>
+      <w:szCs w:val="52"/>
+      <w:lang w:val="en-US" w:eastAsia="de-DE"/>
+    </w:rPr>
+  </w:style>
+  <w:style w:type="paragraph" w:customStyle="1" w:styleId="task">
+    <w:name w:val="task"/>
+    <w:basedOn w:val="Normal"/>
+    <w:link w:val="taskChar"/>
+    <w:qFormat/>
+    <w:rsid w:val="00B33C3B"/>
+    <w:pPr>
+      <w:spacing w:after="240" w:line="200" w:lineRule="exact"/>
+    </w:pPr>
+    <w:rPr>
+      <w:rFonts w:ascii="Century Gothic" w:hAnsi="Century Gothic" w:cs="Rod Transparent"/>
+      <w:b/>
+      <w:bCs/>
+      <w:color w:val="404040" w:themeColor="text1" w:themeTint="BF"/>
+      <w:sz w:val="18"/>
+      <w:szCs w:val="18"/>
+      <w:lang w:val="en-US"/>
+    </w:rPr>
+  </w:style>
+  <w:style w:type="paragraph" w:customStyle="1" w:styleId="Tec">
+    <w:name w:val="Tec"/>
+    <w:basedOn w:val="Normal"/>
+    <w:link w:val="TecChar"/>
+    <w:qFormat/>
+    <w:rsid w:val="00B33C3B"/>
+    <w:pPr>
+      <w:spacing w:after="240" w:line="200" w:lineRule="exact"/>
+    </w:pPr>
+    <w:rPr>
+      <w:rFonts w:ascii="Century Gothic" w:hAnsi="Century Gothic" w:cs="Rod Transparent"/>
+      <w:b/>
+      <w:bCs/>
+      <w:color w:val="4A442A" w:themeColor="background2" w:themeShade="40"/>
+      <w:sz w:val="18"/>
+      <w:szCs w:val="18"/>
+      <w:lang w:val="en-US"/>
+    </w:rPr>
+  </w:style>
+  <w:style w:type="character" w:customStyle="1" w:styleId="taskChar">
+    <w:name w:val="task Char"/>
+    <w:basedOn w:val="DefaultParagraphFont"/>
+    <w:link w:val="task"/>
+    <w:rsid w:val="00B33C3B"/>
+    <w:rPr>
+      <w:rFonts w:ascii="Century Gothic" w:eastAsia="Times New Roman" w:hAnsi="Century Gothic" w:cs="Rod Transparent"/>
+      <w:b/>
+      <w:bCs/>
+      <w:color w:val="404040" w:themeColor="text1" w:themeTint="BF"/>
+      <w:sz w:val="18"/>
+      <w:szCs w:val="18"/>
+      <w:lang w:val="en-US" w:eastAsia="de-DE"/>
+    </w:rPr>
+  </w:style>
+  <w:style w:type="character" w:customStyle="1" w:styleId="TecChar">
+    <w:name w:val="Tec Char"/>
+    <w:basedOn w:val="DefaultParagraphFont"/>
+    <w:link w:val="Tec"/>
+    <w:rsid w:val="00B33C3B"/>
+    <w:rPr>
+      <w:rFonts w:ascii="Century Gothic" w:eastAsia="Times New Roman" w:hAnsi="Century Gothic" w:cs="Rod Transparent"/>
+      <w:b/>
+      <w:bCs/>
+      <w:color w:val="4A442A" w:themeColor="background2" w:themeShade="40"/>
+      <w:sz w:val="18"/>
+      <w:szCs w:val="18"/>
+      <w:lang w:val="en-US" w:eastAsia="de-DE"/>
+    </w:rPr>
+  </w:style>
 </w:styles>
 </file>
 

</xml_diff>